<commit_message>
Update_memoria y anexo 2
</commit_message>
<xml_diff>
--- a/Documentacion/Anexo 2.docx
+++ b/Documentacion/Anexo 2.docx
@@ -458,11 +458,9 @@
             <w:r>
               <w:t xml:space="preserve">Versión 0.1 (Modelo de requisitos </w:t>
             </w:r>
-            <w:proofErr w:type="spellStart"/>
-            <w:r>
-              <w:t>inical</w:t>
-            </w:r>
-            <w:proofErr w:type="spellEnd"/>
+            <w:r>
+              <w:t>inicial</w:t>
+            </w:r>
             <w:r>
               <w:t>)</w:t>
             </w:r>
@@ -6082,15 +6080,7 @@
     <w:p/>
     <w:p>
       <w:r>
-        <w:t xml:space="preserve">Como marco de desarrollo usaremos el Proceso Unificado, siguiendo el lenguaje de modelado UML y con el uso de la herramienta Visual </w:t>
-      </w:r>
-      <w:proofErr w:type="spellStart"/>
-      <w:r>
-        <w:t>Paradigm</w:t>
-      </w:r>
-      <w:proofErr w:type="spellEnd"/>
-      <w:r>
-        <w:t>.</w:t>
+        <w:t>Como marco de desarrollo usaremos el Proceso Unificado, siguiendo el lenguaje de modelado UML y con el uso de la herramienta Visual Paradigm.</w:t>
       </w:r>
     </w:p>
     <w:p>
@@ -6622,7 +6612,14 @@
                 <w:b/>
                 <w:bCs/>
               </w:rPr>
-              <w:t>OBJ-&lt;ID&gt;</w:t>
+              <w:t>OBJ-</w:t>
+            </w:r>
+            <w:r>
+              <w:rPr>
+                <w:b/>
+                <w:bCs/>
+              </w:rPr>
+              <w:t>01</w:t>
             </w:r>
           </w:p>
         </w:tc>
@@ -6648,7 +6645,28 @@
                 <w:b/>
                 <w:bCs/>
               </w:rPr>
-              <w:t>&lt;NOMBRE&gt;</w:t>
+              <w:t xml:space="preserve">Desarrollo en </w:t>
+            </w:r>
+            <w:r>
+              <w:rPr>
+                <w:b/>
+                <w:bCs/>
+              </w:rPr>
+              <w:t>U</w:t>
+            </w:r>
+            <w:r>
+              <w:rPr>
+                <w:b/>
+                <w:bCs/>
+              </w:rPr>
+              <w:t>nity</w:t>
+            </w:r>
+            <w:r>
+              <w:rPr>
+                <w:b/>
+                <w:bCs/>
+              </w:rPr>
+              <w:t>3D</w:t>
             </w:r>
           </w:p>
         </w:tc>
@@ -6815,7 +6833,11 @@
               <w:right w:val="single" w:sz="18" w:space="0" w:color="auto"/>
             </w:tcBorders>
           </w:tcPr>
-          <w:p/>
+          <w:p>
+            <w:r>
+              <w:t>Desarrollar un juego de estrategia basado en aprendizaje reforzado utilizando Unity.</w:t>
+            </w:r>
+          </w:p>
         </w:tc>
       </w:tr>
       <w:tr>
@@ -6853,7 +6875,54 @@
               <w:right w:val="single" w:sz="18" w:space="0" w:color="auto"/>
             </w:tcBorders>
           </w:tcPr>
-          <w:p/>
+          <w:p>
+            <w:pPr>
+              <w:pStyle w:val="Prrafodelista"/>
+              <w:numPr>
+                <w:ilvl w:val="0"/>
+                <w:numId w:val="2"/>
+              </w:numPr>
+            </w:pPr>
+            <w:r>
+              <w:t>OBJ-01.1: Diseñar la arquitectura del juego y seleccionar las tecnologías y herramientas adecuadas para la integración con Unity.</w:t>
+            </w:r>
+          </w:p>
+          <w:p>
+            <w:pPr>
+              <w:pStyle w:val="Prrafodelista"/>
+              <w:numPr>
+                <w:ilvl w:val="0"/>
+                <w:numId w:val="2"/>
+              </w:numPr>
+            </w:pPr>
+            <w:r>
+              <w:t>OBJ-01.2: Implementar la mecánica de juego, la inteligencia artificial y los sistemas de aprendizaje reforzado en Unity.</w:t>
+            </w:r>
+          </w:p>
+          <w:p>
+            <w:pPr>
+              <w:pStyle w:val="Prrafodelista"/>
+              <w:numPr>
+                <w:ilvl w:val="0"/>
+                <w:numId w:val="2"/>
+              </w:numPr>
+            </w:pPr>
+            <w:r>
+              <w:t>OBJ-01.3: Crear escenarios, personajes y entornos en 3D utilizando las herramientas de diseño y modelado de Unity.</w:t>
+            </w:r>
+          </w:p>
+          <w:p>
+            <w:pPr>
+              <w:pStyle w:val="Prrafodelista"/>
+              <w:numPr>
+                <w:ilvl w:val="0"/>
+                <w:numId w:val="2"/>
+              </w:numPr>
+            </w:pPr>
+            <w:r>
+              <w:t>OBJ-01.4: Implementar una interfaz de usuario intuitiva y atractiva para la interacción del jugador con el juego.</w:t>
+            </w:r>
+          </w:p>
         </w:tc>
       </w:tr>
       <w:tr>
@@ -6879,6 +6948,7 @@
                 <w:b/>
                 <w:bCs/>
               </w:rPr>
+              <w:lastRenderedPageBreak/>
               <w:t>Importancia</w:t>
             </w:r>
           </w:p>
@@ -6891,7 +6961,11 @@
               <w:right w:val="single" w:sz="18" w:space="0" w:color="auto"/>
             </w:tcBorders>
           </w:tcPr>
-          <w:p/>
+          <w:p>
+            <w:r>
+              <w:t>Alta</w:t>
+            </w:r>
+          </w:p>
         </w:tc>
       </w:tr>
       <w:tr>
@@ -6929,7 +7003,11 @@
               <w:right w:val="single" w:sz="18" w:space="0" w:color="auto"/>
             </w:tcBorders>
           </w:tcPr>
-          <w:p/>
+          <w:p>
+            <w:r>
+              <w:t>Media</w:t>
+            </w:r>
+          </w:p>
         </w:tc>
       </w:tr>
       <w:tr>
@@ -6967,7 +7045,11 @@
               <w:right w:val="single" w:sz="18" w:space="0" w:color="auto"/>
             </w:tcBorders>
           </w:tcPr>
-          <w:p/>
+          <w:p>
+            <w:r>
+              <w:t>En progreso</w:t>
+            </w:r>
+          </w:p>
         </w:tc>
       </w:tr>
       <w:tr>
@@ -7005,7 +7087,11 @@
               <w:right w:val="single" w:sz="18" w:space="0" w:color="auto"/>
             </w:tcBorders>
           </w:tcPr>
-          <w:p/>
+          <w:p>
+            <w:r>
+              <w:t>Estable</w:t>
+            </w:r>
+          </w:p>
         </w:tc>
       </w:tr>
       <w:tr>
@@ -7044,19 +7130,17 @@
               <w:right w:val="single" w:sz="18" w:space="0" w:color="auto"/>
             </w:tcBorders>
           </w:tcPr>
-          <w:p/>
+          <w:p>
+            <w:r>
+              <w:t>L</w:t>
+            </w:r>
+            <w:r>
+              <w:t>a integración de aprendizaje reforzado en Unity debe ser eficiente y escalable.</w:t>
+            </w:r>
+          </w:p>
         </w:tc>
       </w:tr>
     </w:tbl>
-    <w:p/>
-    <w:p>
-      <w:pPr>
-        <w:jc w:val="left"/>
-      </w:pPr>
-      <w:r>
-        <w:br w:type="page"/>
-      </w:r>
-    </w:p>
     <w:p/>
     <w:p>
       <w:pPr>
@@ -7114,7 +7198,14 @@
                 <w:b/>
                 <w:bCs/>
               </w:rPr>
-              <w:t>OBJ-&lt;ID&gt;</w:t>
+              <w:t>OBJ-</w:t>
+            </w:r>
+            <w:r>
+              <w:rPr>
+                <w:b/>
+                <w:bCs/>
+              </w:rPr>
+              <w:t>02</w:t>
             </w:r>
           </w:p>
         </w:tc>
@@ -7140,7 +7231,7 @@
                 <w:b/>
                 <w:bCs/>
               </w:rPr>
-              <w:t>&lt;NOMBRE&gt;</w:t>
+              <w:t>Implementar algoritmos de aprendizaje reforzado</w:t>
             </w:r>
           </w:p>
         </w:tc>
@@ -7307,7 +7398,20 @@
               <w:right w:val="single" w:sz="18" w:space="0" w:color="auto"/>
             </w:tcBorders>
           </w:tcPr>
-          <w:p/>
+          <w:p>
+            <w:r>
+              <w:t>I</w:t>
+            </w:r>
+            <w:r>
+              <w:t>mplementar algoritmos de aprendizaje reforzado para entrenar agentes inteligentes en el juego de estrategia</w:t>
+            </w:r>
+            <w:r>
+              <w:t xml:space="preserve"> basado en turnos</w:t>
+            </w:r>
+            <w:r>
+              <w:t>.</w:t>
+            </w:r>
+          </w:p>
         </w:tc>
       </w:tr>
       <w:tr>
@@ -7345,7 +7449,54 @@
               <w:right w:val="single" w:sz="18" w:space="0" w:color="auto"/>
             </w:tcBorders>
           </w:tcPr>
-          <w:p/>
+          <w:p>
+            <w:pPr>
+              <w:pStyle w:val="Prrafodelista"/>
+              <w:numPr>
+                <w:ilvl w:val="0"/>
+                <w:numId w:val="3"/>
+              </w:numPr>
+            </w:pPr>
+            <w:r>
+              <w:t>OBJ-02.1: Investigar y seleccionar algoritmos de aprendizaje reforzado apropiados para el juego de estrategia.</w:t>
+            </w:r>
+          </w:p>
+          <w:p>
+            <w:pPr>
+              <w:pStyle w:val="Prrafodelista"/>
+              <w:numPr>
+                <w:ilvl w:val="0"/>
+                <w:numId w:val="3"/>
+              </w:numPr>
+            </w:pPr>
+            <w:r>
+              <w:t>OBJ-02.2: Desarrollar un entorno de aprendizaje reforzado que simule el juego y permita la interacción de los agentes.</w:t>
+            </w:r>
+          </w:p>
+          <w:p>
+            <w:pPr>
+              <w:pStyle w:val="Prrafodelista"/>
+              <w:numPr>
+                <w:ilvl w:val="0"/>
+                <w:numId w:val="3"/>
+              </w:numPr>
+            </w:pPr>
+            <w:r>
+              <w:t>OBJ-02.3: Implementar y ajustar los algoritmos de aprendizaje reforzado para entrenar a los agentes en el entorno de aprendizaje.</w:t>
+            </w:r>
+          </w:p>
+          <w:p>
+            <w:pPr>
+              <w:pStyle w:val="Prrafodelista"/>
+              <w:numPr>
+                <w:ilvl w:val="0"/>
+                <w:numId w:val="3"/>
+              </w:numPr>
+            </w:pPr>
+            <w:r>
+              <w:t>OBJ-02.4: Evaluar y comparar el rendimiento de diferentes algoritmos de aprendizaje reforzado en función de métricas relevantes.</w:t>
+            </w:r>
+          </w:p>
         </w:tc>
       </w:tr>
       <w:tr>
@@ -7383,7 +7534,11 @@
               <w:right w:val="single" w:sz="18" w:space="0" w:color="auto"/>
             </w:tcBorders>
           </w:tcPr>
-          <w:p/>
+          <w:p>
+            <w:r>
+              <w:t>Alta</w:t>
+            </w:r>
+          </w:p>
         </w:tc>
       </w:tr>
       <w:tr>
@@ -7421,7 +7576,11 @@
               <w:right w:val="single" w:sz="18" w:space="0" w:color="auto"/>
             </w:tcBorders>
           </w:tcPr>
-          <w:p/>
+          <w:p>
+            <w:r>
+              <w:t>Media</w:t>
+            </w:r>
+          </w:p>
         </w:tc>
       </w:tr>
       <w:tr>
@@ -7459,7 +7618,11 @@
               <w:right w:val="single" w:sz="18" w:space="0" w:color="auto"/>
             </w:tcBorders>
           </w:tcPr>
-          <w:p/>
+          <w:p>
+            <w:r>
+              <w:t>En desarrollo</w:t>
+            </w:r>
+          </w:p>
         </w:tc>
       </w:tr>
       <w:tr>
@@ -7497,7 +7660,11 @@
               <w:right w:val="single" w:sz="18" w:space="0" w:color="auto"/>
             </w:tcBorders>
           </w:tcPr>
-          <w:p/>
+          <w:p>
+            <w:r>
+              <w:t>Estable</w:t>
+            </w:r>
+          </w:p>
         </w:tc>
       </w:tr>
       <w:tr>
@@ -7536,11 +7703,23 @@
               <w:right w:val="single" w:sz="18" w:space="0" w:color="auto"/>
             </w:tcBorders>
           </w:tcPr>
-          <w:p/>
+          <w:p>
+            <w:r>
+              <w:t>Es importante considerar la eficiencia y escalabilidad de los algoritmos de aprendizaje reforzado, así como su capacidad para adaptarse a diferentes situaciones y desafíos en el juego de estrategia. Además, la implementación de algoritmos de aprendizaje reforzado debe ser compatible con el motor de juego Unity y su arquitectura.</w:t>
+            </w:r>
+          </w:p>
         </w:tc>
       </w:tr>
     </w:tbl>
     <w:p/>
+    <w:p>
+      <w:pPr>
+        <w:jc w:val="left"/>
+      </w:pPr>
+      <w:r>
+        <w:br w:type="page"/>
+      </w:r>
+    </w:p>
     <w:p>
       <w:pPr>
         <w:pStyle w:val="Descripcin"/>
@@ -7549,6 +7728,7 @@
       </w:pPr>
       <w:bookmarkStart w:id="8" w:name="_Toc132966682"/>
       <w:r>
+        <w:lastRenderedPageBreak/>
         <w:t xml:space="preserve">Tabla </w:t>
       </w:r>
       <w:fldSimple w:instr=" SEQ Tabla \* ARABIC ">
@@ -7597,7 +7777,14 @@
                 <w:b/>
                 <w:bCs/>
               </w:rPr>
-              <w:t>OBJ-&lt;ID&gt;</w:t>
+              <w:t>OBJ-</w:t>
+            </w:r>
+            <w:r>
+              <w:rPr>
+                <w:b/>
+                <w:bCs/>
+              </w:rPr>
+              <w:t>03</w:t>
             </w:r>
           </w:p>
         </w:tc>
@@ -7623,7 +7810,7 @@
                 <w:b/>
                 <w:bCs/>
               </w:rPr>
-              <w:t>&lt;NOMBRE&gt;</w:t>
+              <w:t>Creación de mecánicas de juego</w:t>
             </w:r>
           </w:p>
         </w:tc>
@@ -7790,7 +7977,11 @@
               <w:right w:val="single" w:sz="18" w:space="0" w:color="auto"/>
             </w:tcBorders>
           </w:tcPr>
-          <w:p/>
+          <w:p>
+            <w:r>
+              <w:t>Diseñar e implementar mecánicas de juego atractivas y desafiantes para el juego de estrategia basado en aprendizaje reforzado.</w:t>
+            </w:r>
+          </w:p>
         </w:tc>
       </w:tr>
       <w:tr>
@@ -7828,7 +8019,54 @@
               <w:right w:val="single" w:sz="18" w:space="0" w:color="auto"/>
             </w:tcBorders>
           </w:tcPr>
-          <w:p/>
+          <w:p>
+            <w:pPr>
+              <w:pStyle w:val="Prrafodelista"/>
+              <w:numPr>
+                <w:ilvl w:val="0"/>
+                <w:numId w:val="4"/>
+              </w:numPr>
+            </w:pPr>
+            <w:r>
+              <w:t>OBJ-03.1: Definir las mecánicas básicas de juego, como movimiento, combate y gestión de recursos.</w:t>
+            </w:r>
+          </w:p>
+          <w:p>
+            <w:pPr>
+              <w:pStyle w:val="Prrafodelista"/>
+              <w:numPr>
+                <w:ilvl w:val="0"/>
+                <w:numId w:val="4"/>
+              </w:numPr>
+            </w:pPr>
+            <w:r>
+              <w:t>OBJ-03.2: Diseñar mecánicas de juego avanzadas que promuevan la interacción entre el jugador y los agentes de aprendizaje reforzado.</w:t>
+            </w:r>
+          </w:p>
+          <w:p>
+            <w:pPr>
+              <w:pStyle w:val="Prrafodelista"/>
+              <w:numPr>
+                <w:ilvl w:val="0"/>
+                <w:numId w:val="4"/>
+              </w:numPr>
+            </w:pPr>
+            <w:r>
+              <w:t>OBJ-03.3: Implementar un sistema de progresión y recompensas para mantener a los jugadores comprometidos y motivados.</w:t>
+            </w:r>
+          </w:p>
+          <w:p>
+            <w:pPr>
+              <w:pStyle w:val="Prrafodelista"/>
+              <w:numPr>
+                <w:ilvl w:val="0"/>
+                <w:numId w:val="4"/>
+              </w:numPr>
+            </w:pPr>
+            <w:r>
+              <w:t>OBJ-03.4: Equilibrar las mecánicas de juego para garantizar un nivel de dificultad apropiado y un entorno de aprendizaje desafiante para los agentes.</w:t>
+            </w:r>
+          </w:p>
         </w:tc>
       </w:tr>
       <w:tr>
@@ -7866,7 +8104,11 @@
               <w:right w:val="single" w:sz="18" w:space="0" w:color="auto"/>
             </w:tcBorders>
           </w:tcPr>
-          <w:p/>
+          <w:p>
+            <w:r>
+              <w:t>Alta</w:t>
+            </w:r>
+          </w:p>
         </w:tc>
       </w:tr>
       <w:tr>
@@ -7904,7 +8146,11 @@
               <w:right w:val="single" w:sz="18" w:space="0" w:color="auto"/>
             </w:tcBorders>
           </w:tcPr>
-          <w:p/>
+          <w:p>
+            <w:r>
+              <w:t>Media</w:t>
+            </w:r>
+          </w:p>
         </w:tc>
       </w:tr>
       <w:tr>
@@ -7942,7 +8188,11 @@
               <w:right w:val="single" w:sz="18" w:space="0" w:color="auto"/>
             </w:tcBorders>
           </w:tcPr>
-          <w:p/>
+          <w:p>
+            <w:r>
+              <w:t>En progreso</w:t>
+            </w:r>
+          </w:p>
         </w:tc>
       </w:tr>
       <w:tr>
@@ -7980,7 +8230,11 @@
               <w:right w:val="single" w:sz="18" w:space="0" w:color="auto"/>
             </w:tcBorders>
           </w:tcPr>
-          <w:p/>
+          <w:p>
+            <w:r>
+              <w:t>Estable</w:t>
+            </w:r>
+          </w:p>
         </w:tc>
       </w:tr>
       <w:tr>
@@ -8019,7 +8273,11 @@
               <w:right w:val="single" w:sz="18" w:space="0" w:color="auto"/>
             </w:tcBorders>
           </w:tcPr>
-          <w:p/>
+          <w:p>
+            <w:r>
+              <w:t>Es importante garantizar que las mecánicas de juego sean atractivas, desafiantes y equilibradas tanto para los jugadores como para los agentes de aprendizaje reforzado, y que fomenten la interacción y el compromiso a lo largo del tiempo. Además, las mecánicas de juego deben ser compatibles con la arquitectura y las herramientas del motor de juego Unity.</w:t>
+            </w:r>
+          </w:p>
         </w:tc>
       </w:tr>
     </w:tbl>
@@ -8080,7 +8338,14 @@
                 <w:b/>
                 <w:bCs/>
               </w:rPr>
-              <w:t>OBJ-&lt;ID&gt;</w:t>
+              <w:t>OBJ-</w:t>
+            </w:r>
+            <w:r>
+              <w:rPr>
+                <w:b/>
+                <w:bCs/>
+              </w:rPr>
+              <w:t>04</w:t>
             </w:r>
           </w:p>
         </w:tc>
@@ -8106,7 +8371,7 @@
                 <w:b/>
                 <w:bCs/>
               </w:rPr>
-              <w:t>&lt;NOMBRE&gt;</w:t>
+              <w:t>Diseño de niveles</w:t>
             </w:r>
           </w:p>
         </w:tc>
@@ -8273,7 +8538,11 @@
               <w:right w:val="single" w:sz="18" w:space="0" w:color="auto"/>
             </w:tcBorders>
           </w:tcPr>
-          <w:p/>
+          <w:p>
+            <w:r>
+              <w:t>Diseñar y desarrollar niveles atractivos y desafiantes para el juego de estrategia basado en aprendizaje reforzado.</w:t>
+            </w:r>
+          </w:p>
         </w:tc>
       </w:tr>
       <w:tr>
@@ -8311,7 +8580,55 @@
               <w:right w:val="single" w:sz="18" w:space="0" w:color="auto"/>
             </w:tcBorders>
           </w:tcPr>
-          <w:p/>
+          <w:p>
+            <w:pPr>
+              <w:pStyle w:val="Prrafodelista"/>
+              <w:numPr>
+                <w:ilvl w:val="0"/>
+                <w:numId w:val="5"/>
+              </w:numPr>
+            </w:pPr>
+            <w:r>
+              <w:t>OBJ-04.1: Conceptualizar y diseñar niveles con variedad de entornos, obstáculos y objetivos.</w:t>
+            </w:r>
+          </w:p>
+          <w:p>
+            <w:pPr>
+              <w:pStyle w:val="Prrafodelista"/>
+              <w:numPr>
+                <w:ilvl w:val="0"/>
+                <w:numId w:val="5"/>
+              </w:numPr>
+            </w:pPr>
+            <w:r>
+              <w:t>OBJ-04.2: Implementar niveles en Unity utilizando las herramientas de diseño y modelado 3D.</w:t>
+            </w:r>
+          </w:p>
+          <w:p>
+            <w:pPr>
+              <w:pStyle w:val="Prrafodelista"/>
+              <w:numPr>
+                <w:ilvl w:val="0"/>
+                <w:numId w:val="5"/>
+              </w:numPr>
+            </w:pPr>
+            <w:r>
+              <w:t>OBJ-04.3: Asegurar que los niveles sean adecuados para el entrenamiento de agentes de aprendizaje reforzado y desafiantes para los jugadores.</w:t>
+            </w:r>
+          </w:p>
+          <w:p>
+            <w:pPr>
+              <w:pStyle w:val="Prrafodelista"/>
+              <w:numPr>
+                <w:ilvl w:val="0"/>
+                <w:numId w:val="5"/>
+              </w:numPr>
+            </w:pPr>
+            <w:r>
+              <w:lastRenderedPageBreak/>
+              <w:t>OBJ-04.4: Iterar y optimizar el diseño de niveles en función de la retroalimentación de jugadores y resultados de aprendizaje reforzado.</w:t>
+            </w:r>
+          </w:p>
         </w:tc>
       </w:tr>
       <w:tr>
@@ -8337,6 +8654,7 @@
                 <w:b/>
                 <w:bCs/>
               </w:rPr>
+              <w:lastRenderedPageBreak/>
               <w:t>Importancia</w:t>
             </w:r>
           </w:p>
@@ -8349,7 +8667,11 @@
               <w:right w:val="single" w:sz="18" w:space="0" w:color="auto"/>
             </w:tcBorders>
           </w:tcPr>
-          <w:p/>
+          <w:p>
+            <w:r>
+              <w:t>Alta</w:t>
+            </w:r>
+          </w:p>
         </w:tc>
       </w:tr>
       <w:tr>
@@ -8387,7 +8709,11 @@
               <w:right w:val="single" w:sz="18" w:space="0" w:color="auto"/>
             </w:tcBorders>
           </w:tcPr>
-          <w:p/>
+          <w:p>
+            <w:r>
+              <w:t>Media</w:t>
+            </w:r>
+          </w:p>
         </w:tc>
       </w:tr>
       <w:tr>
@@ -8425,7 +8751,11 @@
               <w:right w:val="single" w:sz="18" w:space="0" w:color="auto"/>
             </w:tcBorders>
           </w:tcPr>
-          <w:p/>
+          <w:p>
+            <w:r>
+              <w:t>En progreso</w:t>
+            </w:r>
+          </w:p>
         </w:tc>
       </w:tr>
       <w:tr>
@@ -8463,7 +8793,11 @@
               <w:right w:val="single" w:sz="18" w:space="0" w:color="auto"/>
             </w:tcBorders>
           </w:tcPr>
-          <w:p/>
+          <w:p>
+            <w:r>
+              <w:t>Estable, los enfoques y técnicas para el diseño de niveles en juegos de estrategia y aprendizaje reforzado son bien conocidos y probados.</w:t>
+            </w:r>
+          </w:p>
         </w:tc>
       </w:tr>
       <w:tr>
@@ -8502,15 +8836,14 @@
               <w:right w:val="single" w:sz="18" w:space="0" w:color="auto"/>
             </w:tcBorders>
           </w:tcPr>
-          <w:p/>
+          <w:p>
+            <w:r>
+              <w:t>Es importante garantizar que los niveles sean diseñados de manera que proporcionen un entorno de aprendizaje eficaz para los agentes de aprendizaje reforzado y, al mismo tiempo, sean atractivos y desafiantes para los jugadores. Además, el diseño de niveles debe ser compatible con la arquitectura y las herramientas del motor de juego Unity.</w:t>
+            </w:r>
+          </w:p>
         </w:tc>
       </w:tr>
     </w:tbl>
-    <w:p/>
-    <w:p/>
-    <w:p/>
-    <w:p/>
-    <w:p/>
     <w:p>
       <w:pPr>
         <w:pStyle w:val="Ttulo1"/>
@@ -8799,7 +9132,13 @@
           </w:tcPr>
           <w:p>
             <w:r>
-              <w:t>Representa al jugador que se enfrentara a la IA.</w:t>
+              <w:t>El jugador interactúa con el juego de estrategia basado en aprendizaje reforzado a través de una interfaz de usuario, tomando decisiones</w:t>
+            </w:r>
+            <w:r>
+              <w:t xml:space="preserve"> </w:t>
+            </w:r>
+            <w:r>
+              <w:t>y enfrentándose a agentes controlados por algoritmos de aprendizaje reforzado.</w:t>
             </w:r>
           </w:p>
         </w:tc>
@@ -8840,11 +9179,23 @@
               <w:right w:val="single" w:sz="18" w:space="0" w:color="auto"/>
             </w:tcBorders>
           </w:tcPr>
-          <w:p/>
+          <w:p>
+            <w:r>
+              <w:t>Es fundamental asegurar que la experiencia del jugador sea atractiva, desafiante y gratificante. Para ello, se deben considerar aspectos como la accesibilidad, la usabilidad y la calidad visual de la interfaz de usuario, así como la adaptabilidad de los agentes de aprendizaje reforzado a las acciones y estrategias del jugador. La retroalimentación de los jugadores es esencial para iterar y mejorar la experiencia del juego a lo largo del tiempo.</w:t>
+            </w:r>
+          </w:p>
         </w:tc>
       </w:tr>
     </w:tbl>
     <w:p/>
+    <w:p>
+      <w:pPr>
+        <w:jc w:val="left"/>
+      </w:pPr>
+      <w:r>
+        <w:br w:type="page"/>
+      </w:r>
+    </w:p>
     <w:p>
       <w:pPr>
         <w:pStyle w:val="Descripcin"/>
@@ -8853,6 +9204,7 @@
       </w:pPr>
       <w:bookmarkStart w:id="12" w:name="_Toc132966685"/>
       <w:r>
+        <w:lastRenderedPageBreak/>
         <w:t xml:space="preserve">Tabla </w:t>
       </w:r>
       <w:fldSimple w:instr=" SEQ Tabla \* ARABIC ">
@@ -9110,7 +9462,7 @@
           </w:tcPr>
           <w:p>
             <w:r>
-              <w:t>Representa la IA oponente que se enfrentara a nosotros</w:t>
+              <w:t>La Inteligencia Artificial (IA) en el juego de estrategia basado en aprendizaje reforzado se encarga de controlar a los agentes enemigos y aliados con los que el jugador interactúa. La IA utiliza algoritmos de aprendizaje reforzado para adaptarse y mejorar su rendimiento a lo largo del tiempo, proporcionando un desafío constante y dinámico para el jugador.</w:t>
             </w:r>
           </w:p>
         </w:tc>
@@ -9151,7 +9503,11 @@
               <w:right w:val="single" w:sz="18" w:space="0" w:color="auto"/>
             </w:tcBorders>
           </w:tcPr>
-          <w:p/>
+          <w:p>
+            <w:r>
+              <w:t>Es importante asegurar que la IA sea capaz de adaptarse a diferentes situaciones y estrategias de juego, y que su comportamiento sea coherente y desafiante sin resultar frustrante para el jugador. Además, la implementación de la IA debe ser eficiente en términos de recursos computacionales y compatible con el motor de juego Unity. Se debe considerar la retroalimentación de los jugadores y los resultados del aprendizaje reforzado para iterar y mejorar la IA a lo largo del tiempo.</w:t>
+            </w:r>
+          </w:p>
         </w:tc>
       </w:tr>
     </w:tbl>
@@ -9414,15 +9770,7 @@
           </w:tcPr>
           <w:p>
             <w:r>
-              <w:t xml:space="preserve">Se </w:t>
-            </w:r>
-            <w:proofErr w:type="gramStart"/>
-            <w:r>
-              <w:t>encargara</w:t>
-            </w:r>
-            <w:proofErr w:type="gramEnd"/>
-            <w:r>
-              <w:t xml:space="preserve"> de controlar la lógica del juego</w:t>
+              <w:t>El sistema se encarga de gestionar y coordinar todos los componentes del juego de estrategia basado en aprendizaje reforzado, incluyendo la interacción entre el jugador, la IA, el entorno de juego y las mecánicas de juego. Además, el sistema es responsable de mantener y actualizar el estado del juego, procesar eventos y garantizar la estabilidad y rendimiento del juego en diferentes plataformas y dispositivos.</w:t>
             </w:r>
           </w:p>
         </w:tc>
@@ -9463,11 +9811,23 @@
               <w:right w:val="single" w:sz="18" w:space="0" w:color="auto"/>
             </w:tcBorders>
           </w:tcPr>
-          <w:p/>
+          <w:p>
+            <w:r>
+              <w:t>Es crucial asegurar que el sistema esté bien diseñado y optimizado para proporcionar una experiencia de juego fluida y sin problemas técnicos. Además, el sistema debe ser capaz de manejar las demandas computacionales de los algoritmos de aprendizaje reforzado y garantizar su correcta integración con el motor de juego Unity. La retroalimentación de los jugadores y la monitorización del rendimiento del sistema son esenciales para iterar y mejorar el juego a lo largo del tiempo.</w:t>
+            </w:r>
+          </w:p>
         </w:tc>
       </w:tr>
     </w:tbl>
     <w:p/>
+    <w:p>
+      <w:pPr>
+        <w:jc w:val="left"/>
+      </w:pPr>
+      <w:r>
+        <w:br w:type="page"/>
+      </w:r>
+    </w:p>
     <w:p>
       <w:pPr>
         <w:pStyle w:val="Ttulo1"/>
@@ -9478,6 +9838,7 @@
       </w:pPr>
       <w:bookmarkStart w:id="14" w:name="_Toc132963549"/>
       <w:r>
+        <w:lastRenderedPageBreak/>
         <w:t>Resumen de requisitos del sistema</w:t>
       </w:r>
       <w:bookmarkEnd w:id="14"/>
@@ -9487,22 +9848,7 @@
       <w:r>
         <w:t>A continuación, se va a presentar un breve resumen de todos los requisitos del sistema. Se va a presentar la referencia, el nombre y una breve descripción de cada tipo de requisito.</w:t>
       </w:r>
-    </w:p>
-    <w:p/>
-    <w:p>
-      <w:pPr>
-        <w:jc w:val="left"/>
-        <w:rPr>
-          <w:rFonts w:asciiTheme="majorHAnsi" w:eastAsiaTheme="majorEastAsia" w:hAnsiTheme="majorHAnsi" w:cstheme="majorBidi"/>
-          <w:color w:val="2F5496" w:themeColor="accent1" w:themeShade="BF"/>
-          <w:sz w:val="26"/>
-          <w:szCs w:val="26"/>
-        </w:rPr>
-      </w:pPr>
       <w:bookmarkStart w:id="15" w:name="_Toc132963550"/>
-      <w:r>
-        <w:br w:type="page"/>
-      </w:r>
     </w:p>
     <w:p>
       <w:pPr>
@@ -9513,7 +9859,6 @@
         </w:numPr>
       </w:pPr>
       <w:r>
-        <w:lastRenderedPageBreak/>
         <w:t>Resumen de requisitos de información</w:t>
       </w:r>
       <w:bookmarkEnd w:id="15"/>
@@ -9972,7 +10317,14 @@
     </w:tbl>
     <w:p/>
     <w:p/>
-    <w:p/>
+    <w:p>
+      <w:pPr>
+        <w:jc w:val="left"/>
+      </w:pPr>
+      <w:r>
+        <w:br w:type="page"/>
+      </w:r>
+    </w:p>
     <w:p>
       <w:pPr>
         <w:pStyle w:val="Ttulo2"/>
@@ -9983,6 +10335,7 @@
       </w:pPr>
       <w:bookmarkStart w:id="17" w:name="_Toc132963551"/>
       <w:r>
+        <w:lastRenderedPageBreak/>
         <w:t>Resumen de requisitos no funcionales</w:t>
       </w:r>
       <w:bookmarkEnd w:id="17"/>
@@ -10152,7 +10505,6 @@
                 <w:b/>
                 <w:bCs/>
               </w:rPr>
-              <w:lastRenderedPageBreak/>
               <w:t>NFR-02</w:t>
             </w:r>
           </w:p>
@@ -10495,6 +10847,14 @@
       </w:tr>
     </w:tbl>
     <w:p/>
+    <w:p>
+      <w:pPr>
+        <w:jc w:val="left"/>
+      </w:pPr>
+      <w:r>
+        <w:br w:type="page"/>
+      </w:r>
+    </w:p>
     <w:p>
       <w:pPr>
         <w:pStyle w:val="Ttulo2"/>
@@ -10505,6 +10865,7 @@
       </w:pPr>
       <w:bookmarkStart w:id="19" w:name="_Toc132963552"/>
       <w:r>
+        <w:lastRenderedPageBreak/>
         <w:t>Resumen de requisitos funcionales</w:t>
       </w:r>
       <w:bookmarkEnd w:id="19"/>
@@ -10806,7 +11167,6 @@
                 <w:b/>
                 <w:bCs/>
               </w:rPr>
-              <w:lastRenderedPageBreak/>
               <w:t>CU-05</w:t>
             </w:r>
           </w:p>
@@ -11417,6 +11777,14 @@
       </w:tr>
     </w:tbl>
     <w:p/>
+    <w:p>
+      <w:pPr>
+        <w:jc w:val="left"/>
+      </w:pPr>
+      <w:r>
+        <w:br w:type="page"/>
+      </w:r>
+    </w:p>
     <w:p>
       <w:pPr>
         <w:pStyle w:val="Ttulo1"/>
@@ -11427,6 +11795,7 @@
       </w:pPr>
       <w:bookmarkStart w:id="21" w:name="_Toc132963553"/>
       <w:r>
+        <w:lastRenderedPageBreak/>
         <w:t>Especificación de requisitos</w:t>
       </w:r>
       <w:bookmarkEnd w:id="21"/>
@@ -11435,14 +11804,6 @@
     <w:p>
       <w:r>
         <w:t>Se va a presentar la especificación de requisitos funcionales, de información y no funcionales del sistema siguiendo la metodología especificada por Duran y Bernárdez. Comenzaremos con los requisitos funcionales en forma de casos de uso, para continuar con los requisitos de información y finalizar con los no funcionales.</w:t>
-      </w:r>
-    </w:p>
-    <w:p>
-      <w:pPr>
-        <w:jc w:val="left"/>
-      </w:pPr>
-      <w:r>
-        <w:br w:type="page"/>
       </w:r>
     </w:p>
     <w:p/>
@@ -12387,12 +12748,21 @@
     <w:p/>
     <w:p>
       <w:pPr>
+        <w:jc w:val="left"/>
+      </w:pPr>
+      <w:r>
+        <w:br w:type="page"/>
+      </w:r>
+    </w:p>
+    <w:p>
+      <w:pPr>
         <w:pStyle w:val="Descripcin"/>
         <w:keepNext/>
         <w:jc w:val="center"/>
       </w:pPr>
       <w:bookmarkStart w:id="24" w:name="_Toc132966691"/>
       <w:r>
+        <w:lastRenderedPageBreak/>
         <w:t xml:space="preserve">Tabla </w:t>
       </w:r>
       <w:fldSimple w:instr=" SEQ Tabla \* ARABIC ">
@@ -12723,7 +13093,6 @@
               <w:rPr>
                 <w:rStyle w:val="Textoennegrita"/>
               </w:rPr>
-              <w:lastRenderedPageBreak/>
               <w:t>Descripción</w:t>
             </w:r>
           </w:p>
@@ -13310,6 +13679,14 @@
       </w:tr>
     </w:tbl>
     <w:p/>
+    <w:p>
+      <w:pPr>
+        <w:jc w:val="left"/>
+      </w:pPr>
+      <w:r>
+        <w:br w:type="page"/>
+      </w:r>
+    </w:p>
     <w:p/>
     <w:p>
       <w:pPr>
@@ -13742,7 +14119,6 @@
               <w:rPr>
                 <w:rStyle w:val="Textoennegrita"/>
               </w:rPr>
-              <w:lastRenderedPageBreak/>
               <w:t>Tiempo de vida</w:t>
             </w:r>
           </w:p>
@@ -14233,6 +14609,14 @@
       </w:tr>
     </w:tbl>
     <w:p/>
+    <w:p>
+      <w:pPr>
+        <w:jc w:val="left"/>
+      </w:pPr>
+      <w:r>
+        <w:br w:type="page"/>
+      </w:r>
+    </w:p>
     <w:p>
       <w:pPr>
         <w:pStyle w:val="Descripcin"/>
@@ -14241,6 +14625,7 @@
       </w:pPr>
       <w:bookmarkStart w:id="26" w:name="_Toc132966693"/>
       <w:r>
+        <w:lastRenderedPageBreak/>
         <w:t xml:space="preserve">Tabla </w:t>
       </w:r>
       <w:fldSimple w:instr=" SEQ Tabla \* ARABIC ">
@@ -16111,12 +16496,21 @@
     <w:p/>
     <w:p>
       <w:pPr>
+        <w:jc w:val="left"/>
+      </w:pPr>
+      <w:r>
+        <w:br w:type="page"/>
+      </w:r>
+    </w:p>
+    <w:p>
+      <w:pPr>
         <w:pStyle w:val="Descripcin"/>
         <w:keepNext/>
         <w:jc w:val="center"/>
       </w:pPr>
       <w:bookmarkStart w:id="28" w:name="_Toc132966695"/>
       <w:r>
+        <w:lastRenderedPageBreak/>
         <w:t xml:space="preserve">Tabla </w:t>
       </w:r>
       <w:fldSimple w:instr=" SEQ Tabla \* ARABIC ">
@@ -16447,7 +16841,6 @@
               <w:rPr>
                 <w:rStyle w:val="Textoennegrita"/>
               </w:rPr>
-              <w:lastRenderedPageBreak/>
               <w:t>Descripción</w:t>
             </w:r>
           </w:p>
@@ -17034,6 +17427,9 @@
       <w:pPr>
         <w:jc w:val="left"/>
       </w:pPr>
+      <w:r>
+        <w:br w:type="page"/>
+      </w:r>
     </w:p>
     <w:p>
       <w:pPr>
@@ -17043,6 +17439,7 @@
       </w:pPr>
       <w:bookmarkStart w:id="29" w:name="_Toc132966696"/>
       <w:r>
+        <w:lastRenderedPageBreak/>
         <w:t xml:space="preserve">Tabla </w:t>
       </w:r>
       <w:fldSimple w:instr=" SEQ Tabla \* ARABIC ">
@@ -17392,10 +17789,7 @@
               <w:jc w:val="left"/>
             </w:pPr>
             <w:r>
-              <w:t>I</w:t>
-            </w:r>
-            <w:r>
-              <w:t>mplementar técnicas de optimización y mejorar la eficiencia del código, los recursos gráficos y de sonido, y la utilización de la memoria y del procesador. Asegurar un rendimiento adecuado en dispositivos con diferentes niveles de capacidad de hardware y sistemas operativos.</w:t>
+              <w:t>Implementar técnicas de optimización y mejorar la eficiencia del código, los recursos gráficos y de sonido, y la utilización de la memoria y del procesador. Asegurar un rendimiento adecuado en dispositivos con diferentes niveles de capacidad de hardware y sistemas operativos.</w:t>
             </w:r>
           </w:p>
         </w:tc>
@@ -17474,7 +17868,6 @@
               <w:rPr>
                 <w:rStyle w:val="Textoennegrita"/>
               </w:rPr>
-              <w:lastRenderedPageBreak/>
               <w:t>Tiempo de vida</w:t>
             </w:r>
           </w:p>
@@ -17968,6 +18361,14 @@
       </w:tr>
     </w:tbl>
     <w:p/>
+    <w:p>
+      <w:pPr>
+        <w:jc w:val="left"/>
+      </w:pPr>
+      <w:r>
+        <w:br w:type="page"/>
+      </w:r>
+    </w:p>
     <w:p>
       <w:pPr>
         <w:pStyle w:val="Descripcin"/>
@@ -17976,6 +18377,7 @@
       </w:pPr>
       <w:bookmarkStart w:id="30" w:name="_Toc132966697"/>
       <w:r>
+        <w:lastRenderedPageBreak/>
         <w:t xml:space="preserve">Tabla </w:t>
       </w:r>
       <w:fldSimple w:instr=" SEQ Tabla \* ARABIC ">
@@ -18330,11 +18732,9 @@
             <w:r>
               <w:t xml:space="preserve">Diseñar y desarrollar los elementos gráficos del juego, incluyendo personajes, escenarios, objetos, interfaz de usuario y efectos visuales. </w:t>
             </w:r>
-            <w:proofErr w:type="gramStart"/>
-            <w:r>
-              <w:t>Asegurar</w:t>
-            </w:r>
-            <w:proofErr w:type="gramEnd"/>
+            <w:r>
+              <w:t>Hay que asegurar</w:t>
+            </w:r>
             <w:r>
               <w:t xml:space="preserve"> que todos los elementos visuales sean coherentes y estilísticamente atractivos, y se ajusten a las expectativas de los jugadores en cuanto a la estética de un juego de estrategia RPG táctico por turnos.</w:t>
             </w:r>
@@ -18555,7 +18955,6 @@
               <w:rPr>
                 <w:rStyle w:val="Textoennegrita"/>
               </w:rPr>
-              <w:lastRenderedPageBreak/>
               <w:t>Ocurrencias simultaneas</w:t>
             </w:r>
           </w:p>
@@ -18906,6 +19305,14 @@
       <w:pPr>
         <w:jc w:val="left"/>
       </w:pPr>
+    </w:p>
+    <w:p>
+      <w:pPr>
+        <w:jc w:val="left"/>
+      </w:pPr>
+      <w:r>
+        <w:br w:type="page"/>
+      </w:r>
     </w:p>
     <w:p>
       <w:pPr>
@@ -18917,6 +19324,7 @@
       </w:pPr>
       <w:bookmarkStart w:id="31" w:name="_Toc132963555"/>
       <w:r>
+        <w:lastRenderedPageBreak/>
         <w:t>Especificación de requisitos no funcionales</w:t>
       </w:r>
       <w:bookmarkEnd w:id="31"/>
@@ -19190,6 +19598,9 @@
             <w:pPr>
               <w:jc w:val="left"/>
             </w:pPr>
+            <w:r>
+              <w:t>ACT-01, ACT-02, ACT-03</w:t>
+            </w:r>
           </w:p>
         </w:tc>
       </w:tr>
@@ -19231,6 +19642,9 @@
             <w:pPr>
               <w:jc w:val="left"/>
             </w:pPr>
+            <w:r>
+              <w:t>El juego de estrategia basado en aprendizaje reforzado debe proporcionar un rendimiento óptimo, garantizando una experiencia de juego fluida y sin problemas técnicos en diferentes plataformas y dispositivos.</w:t>
+            </w:r>
           </w:p>
         </w:tc>
       </w:tr>
@@ -19273,6 +19687,9 @@
             <w:pPr>
               <w:jc w:val="left"/>
             </w:pPr>
+            <w:r>
+              <w:t>Alta, ya que un buen rendimiento es esencial para asegurar la satisfacción del jugador y la correcta ejecución de los algoritmos de aprendizaje reforzado.</w:t>
+            </w:r>
           </w:p>
         </w:tc>
       </w:tr>
@@ -19314,6 +19731,9 @@
             <w:pPr>
               <w:jc w:val="left"/>
             </w:pPr>
+            <w:r>
+              <w:t>Alta, dado que el rendimiento debe ser considerado desde el inicio del desarrollo y monitoreado constantemente para evitar problemas futuros.</w:t>
+            </w:r>
           </w:p>
         </w:tc>
       </w:tr>
@@ -19355,6 +19775,9 @@
             <w:pPr>
               <w:jc w:val="left"/>
             </w:pPr>
+            <w:r>
+              <w:t>En progreso</w:t>
+            </w:r>
           </w:p>
         </w:tc>
       </w:tr>
@@ -19396,6 +19819,9 @@
             <w:pPr>
               <w:jc w:val="left"/>
             </w:pPr>
+            <w:r>
+              <w:t>Estable, aunque sujeto a optimizaciones y ajustes durante el desarrollo del juego.</w:t>
+            </w:r>
           </w:p>
         </w:tc>
       </w:tr>
@@ -19438,6 +19864,9 @@
             <w:pPr>
               <w:jc w:val="left"/>
             </w:pPr>
+            <w:r>
+              <w:t>El rendimiento del juego puede verse afectado por diversos factores, como la complejidad de los algoritmos de aprendizaje reforzado, la calidad gráfica y el diseño del sistema. Es importante mantener un equilibrio entre estos factores y optimizar el rendimiento en función de las capacidades de las plataformas y dispositivos objetivo.</w:t>
+            </w:r>
           </w:p>
         </w:tc>
       </w:tr>
@@ -19711,6 +20140,9 @@
             <w:pPr>
               <w:jc w:val="left"/>
             </w:pPr>
+            <w:r>
+              <w:t>ACT-01, ACT-02, ACT-03</w:t>
+            </w:r>
           </w:p>
         </w:tc>
       </w:tr>
@@ -19752,6 +20184,9 @@
             <w:pPr>
               <w:jc w:val="left"/>
             </w:pPr>
+            <w:r>
+              <w:t>El juego de estrategia basado en aprendizaje reforzado debe ser escalable, permitiendo la fácil incorporación de nuevas mecánicas, niveles, agentes de IA y mejoras en el rendimiento a medida que el juego evoluciona.</w:t>
+            </w:r>
           </w:p>
         </w:tc>
       </w:tr>
@@ -19794,6 +20229,9 @@
             <w:pPr>
               <w:jc w:val="left"/>
             </w:pPr>
+            <w:r>
+              <w:t>Alta, ya que la escalabilidad garantiza que el juego pueda adaptarse y expandirse en el futuro, permitiendo un mayor alcance y longevidad.</w:t>
+            </w:r>
           </w:p>
         </w:tc>
       </w:tr>
@@ -19835,6 +20273,9 @@
             <w:pPr>
               <w:jc w:val="left"/>
             </w:pPr>
+            <w:r>
+              <w:t>Media, dado que la escalabilidad debe ser considerada desde el inicio del desarrollo y evaluada a lo largo de todo el proceso.</w:t>
+            </w:r>
           </w:p>
         </w:tc>
       </w:tr>
@@ -19876,6 +20317,9 @@
             <w:pPr>
               <w:jc w:val="left"/>
             </w:pPr>
+            <w:r>
+              <w:t>En progreso</w:t>
+            </w:r>
           </w:p>
         </w:tc>
       </w:tr>
@@ -19917,6 +20361,9 @@
             <w:pPr>
               <w:jc w:val="left"/>
             </w:pPr>
+            <w:r>
+              <w:t>Estable, aunque sujeto a ajustes durante el desarrollo del juego.</w:t>
+            </w:r>
           </w:p>
         </w:tc>
       </w:tr>
@@ -19941,6 +20388,7 @@
               <w:rPr>
                 <w:rStyle w:val="Textoennegrita"/>
               </w:rPr>
+              <w:lastRenderedPageBreak/>
               <w:t>Comentarios</w:t>
             </w:r>
           </w:p>
@@ -19959,6 +20407,9 @@
             <w:pPr>
               <w:jc w:val="left"/>
             </w:pPr>
+            <w:r>
+              <w:t>La escalabilidad del juego puede verse afectada por la arquitectura del sistema, el diseño de niveles y la implementación de los algoritmos de aprendizaje reforzado. Es importante diseñar y desarrollar el juego con la escalabilidad en mente, asegurando que los componentes sean modulares y fácilmente expansibles.</w:t>
+            </w:r>
           </w:p>
         </w:tc>
       </w:tr>
@@ -20273,6 +20724,9 @@
             <w:pPr>
               <w:jc w:val="left"/>
             </w:pPr>
+            <w:r>
+              <w:t>El juego de estrategia basado en aprendizaje reforzado debe ser portable, asegurando que pueda ejecutarse y adaptarse fácilmente a diferentes plataformas y dispositivos, como PC, consolas y dispositivos móviles.</w:t>
+            </w:r>
           </w:p>
         </w:tc>
       </w:tr>
@@ -20315,6 +20769,9 @@
             <w:pPr>
               <w:jc w:val="left"/>
             </w:pPr>
+            <w:r>
+              <w:t>Alta, ya que la portabilidad permite llegar a una audiencia más amplia y diversa, aumentando el potencial de éxito del juego.</w:t>
+            </w:r>
           </w:p>
         </w:tc>
       </w:tr>
@@ -20356,6 +20813,9 @@
             <w:pPr>
               <w:jc w:val="left"/>
             </w:pPr>
+            <w:r>
+              <w:t>Media, dado que la portabilidad debe ser considerada desde el inicio del desarrollo y evaluada a lo largo de todo el proceso.</w:t>
+            </w:r>
           </w:p>
         </w:tc>
       </w:tr>
@@ -20397,6 +20857,12 @@
             <w:pPr>
               <w:jc w:val="left"/>
             </w:pPr>
+            <w:r>
+              <w:t>En progreso</w:t>
+            </w:r>
+            <w:r>
+              <w:t>.</w:t>
+            </w:r>
           </w:p>
         </w:tc>
       </w:tr>
@@ -20438,6 +20904,9 @@
             <w:pPr>
               <w:jc w:val="left"/>
             </w:pPr>
+            <w:r>
+              <w:t>Estable, aunque sujeto a ajustes durante el desarrollo del juego.</w:t>
+            </w:r>
           </w:p>
         </w:tc>
       </w:tr>
@@ -20480,6 +20949,9 @@
             <w:pPr>
               <w:jc w:val="left"/>
             </w:pPr>
+            <w:r>
+              <w:t>La portabilidad del juego puede verse afectada por la elección del motor de juego, la arquitectura del sistema y las características específicas de cada plataforma. Es importante utilizar un motor de juego como Unity, que facilita la portabilidad, y diseñar y desarrollar el juego con las limitaciones y características de las diferentes plataformas en mente.</w:t>
+            </w:r>
           </w:p>
         </w:tc>
       </w:tr>
@@ -20757,6 +21229,9 @@
             <w:pPr>
               <w:jc w:val="left"/>
             </w:pPr>
+            <w:r>
+              <w:t>ACT-01, ACT-03</w:t>
+            </w:r>
           </w:p>
         </w:tc>
       </w:tr>
@@ -20798,6 +21273,9 @@
             <w:pPr>
               <w:jc w:val="left"/>
             </w:pPr>
+            <w:r>
+              <w:t>El juego de estrategia basado en aprendizaje reforzado debe ofrecer una alta usabilidad, asegurando que la interfaz de usuario sea intuitiva, fácil de usar y accesible para una amplia variedad de jugadores.</w:t>
+            </w:r>
           </w:p>
         </w:tc>
       </w:tr>
@@ -20840,6 +21318,13 @@
             <w:pPr>
               <w:jc w:val="left"/>
             </w:pPr>
+            <w:r>
+              <w:t xml:space="preserve">Alta, ya que la usabilidad es fundamental para proporcionar una experiencia de juego agradable y atractiva, así como para </w:t>
+            </w:r>
+            <w:r>
+              <w:lastRenderedPageBreak/>
+              <w:t>facilitar el aprendizaje y la adopción del juego por parte de nuevos usuarios.</w:t>
+            </w:r>
           </w:p>
         </w:tc>
       </w:tr>
@@ -20864,6 +21349,7 @@
               <w:rPr>
                 <w:rStyle w:val="Textoennegrita"/>
               </w:rPr>
+              <w:lastRenderedPageBreak/>
               <w:t>Urgencia</w:t>
             </w:r>
           </w:p>
@@ -20881,6 +21367,9 @@
             <w:pPr>
               <w:jc w:val="left"/>
             </w:pPr>
+            <w:r>
+              <w:t>Alta, dado que la usabilidad debe ser considerada desde el inicio del desarrollo y evaluada a lo largo de todo el proceso mediante pruebas de usuario y retroalimentación.</w:t>
+            </w:r>
           </w:p>
         </w:tc>
       </w:tr>
@@ -20922,6 +21411,9 @@
             <w:pPr>
               <w:jc w:val="left"/>
             </w:pPr>
+            <w:r>
+              <w:t>En progreso</w:t>
+            </w:r>
           </w:p>
         </w:tc>
       </w:tr>
@@ -20963,6 +21455,9 @@
             <w:pPr>
               <w:jc w:val="left"/>
             </w:pPr>
+            <w:r>
+              <w:t>Estable, aunque sujeto a ajustes y mejoras durante el desarrollo del juego en base a la retroalimentación de los usuarios.</w:t>
+            </w:r>
           </w:p>
         </w:tc>
       </w:tr>
@@ -21005,6 +21500,9 @@
             <w:pPr>
               <w:jc w:val="left"/>
             </w:pPr>
+            <w:r>
+              <w:t>La usabilidad del juego puede verse afectada por el diseño de la interfaz de usuario, la organización de la información y la implementación de mecánicas de juego. Es importante aplicar principios de diseño centrado en el usuario, realizar pruebas de usabilidad y recopilar comentarios de los jugadores para iterar y mejorar la usabilidad del juego a lo largo del tiempo.</w:t>
+            </w:r>
           </w:p>
         </w:tc>
       </w:tr>
@@ -21282,6 +21780,9 @@
             <w:pPr>
               <w:jc w:val="left"/>
             </w:pPr>
+            <w:r>
+              <w:t>ACT-01, ACT-03, NFR-04</w:t>
+            </w:r>
           </w:p>
         </w:tc>
       </w:tr>
@@ -21323,6 +21824,9 @@
             <w:pPr>
               <w:jc w:val="left"/>
             </w:pPr>
+            <w:r>
+              <w:t>El juego de estrategia basado en aprendizaje reforzado debe ser accesible, garantizando que las características del juego, la interfaz de usuario y el contenido sean apropiados y adaptables para una amplia variedad de jugadores, incluyendo aquellos con discapacidades o necesidades especiales.</w:t>
+            </w:r>
           </w:p>
         </w:tc>
       </w:tr>
@@ -21365,6 +21869,9 @@
             <w:pPr>
               <w:jc w:val="left"/>
             </w:pPr>
+            <w:r>
+              <w:t>Alta, ya que la accesibilidad es crucial para garantizar que el juego sea inclusivo y pueda ser disfrutado por un público diverso.</w:t>
+            </w:r>
           </w:p>
         </w:tc>
       </w:tr>
@@ -21406,6 +21913,9 @@
             <w:pPr>
               <w:jc w:val="left"/>
             </w:pPr>
+            <w:r>
+              <w:t>Media, dado que la accesibilidad debe ser considerada desde el inicio del desarrollo y evaluada a lo largo de todo el proceso.</w:t>
+            </w:r>
           </w:p>
         </w:tc>
       </w:tr>
@@ -21447,6 +21957,9 @@
             <w:pPr>
               <w:jc w:val="left"/>
             </w:pPr>
+            <w:r>
+              <w:t>En progreso.</w:t>
+            </w:r>
           </w:p>
         </w:tc>
       </w:tr>
@@ -21488,6 +22001,9 @@
             <w:pPr>
               <w:jc w:val="left"/>
             </w:pPr>
+            <w:r>
+              <w:t>Estable, aunque sujeto a ajustes y mejoras durante el desarrollo del juego en base a la retroalimentación de los usuarios y las pautas de accesibilidad.</w:t>
+            </w:r>
           </w:p>
         </w:tc>
       </w:tr>
@@ -21530,6 +22046,27 @@
             <w:pPr>
               <w:jc w:val="left"/>
             </w:pPr>
+            <w:r>
+              <w:t xml:space="preserve">La accesibilidad del juego puede verse afectada por el diseño de la interfaz de usuario, las mecánicas de juego y la elección de los colores, fuentes y sonidos. Es importante seguir las pautas de accesibilidad, como las WCAG (Web Content </w:t>
+            </w:r>
+            <w:r>
+              <w:rPr>
+                <w:lang w:val="en-GB"/>
+              </w:rPr>
+              <w:t>Accessibility</w:t>
+            </w:r>
+            <w:r>
+              <w:t xml:space="preserve"> </w:t>
+            </w:r>
+            <w:r>
+              <w:rPr>
+                <w:lang w:val="en-GB"/>
+              </w:rPr>
+              <w:t>Guidelines</w:t>
+            </w:r>
+            <w:r>
+              <w:t>), y considerar características como la posibilidad de ajustar el tamaño de la fuente, la personalización de los controles y la inclusión de modos de juego específicos para usuarios con discapacidades.</w:t>
+            </w:r>
           </w:p>
         </w:tc>
       </w:tr>
@@ -21806,6 +22343,9 @@
             <w:pPr>
               <w:jc w:val="left"/>
             </w:pPr>
+            <w:r>
+              <w:t>ACT-01, ACT-02, ACT-03</w:t>
+            </w:r>
           </w:p>
         </w:tc>
       </w:tr>
@@ -21844,9 +22384,9 @@
             <w:vAlign w:val="center"/>
           </w:tcPr>
           <w:p>
-            <w:pPr>
-              <w:jc w:val="left"/>
-            </w:pPr>
+            <w:r>
+              <w:t>El juego de estrategia basado en aprendizaje reforzado debe ser estable, asegurando que funcione correctamente sin bloqueos, errores críticos o problemas técnicos que afecten negativamente la experiencia del jugador.</w:t>
+            </w:r>
           </w:p>
         </w:tc>
       </w:tr>
@@ -21886,9 +22426,9 @@
             <w:vAlign w:val="center"/>
           </w:tcPr>
           <w:p>
-            <w:pPr>
-              <w:jc w:val="left"/>
-            </w:pPr>
+            <w:r>
+              <w:t>Alta, ya que la estabilidad es fundamental para proporcionar una experiencia de juego agradable y evitar la frustración de los jugadores.</w:t>
+            </w:r>
           </w:p>
         </w:tc>
       </w:tr>
@@ -21927,9 +22467,9 @@
             <w:vAlign w:val="center"/>
           </w:tcPr>
           <w:p>
-            <w:pPr>
-              <w:jc w:val="left"/>
-            </w:pPr>
+            <w:r>
+              <w:t>Alta, dado que la estabilidad debe ser considerada desde el inicio del desarrollo y evaluada a lo largo de todo el proceso mediante pruebas de control de calidad y retroalimentación de los usuarios.</w:t>
+            </w:r>
           </w:p>
         </w:tc>
       </w:tr>
@@ -21968,9 +22508,9 @@
             <w:vAlign w:val="center"/>
           </w:tcPr>
           <w:p>
-            <w:pPr>
-              <w:jc w:val="left"/>
-            </w:pPr>
+            <w:r>
+              <w:t>En progreso</w:t>
+            </w:r>
           </w:p>
         </w:tc>
       </w:tr>
@@ -22009,9 +22549,9 @@
             <w:vAlign w:val="center"/>
           </w:tcPr>
           <w:p>
-            <w:pPr>
-              <w:jc w:val="left"/>
-            </w:pPr>
+            <w:r>
+              <w:t>Estable, aunque sujeto a ajustes y correcciones durante el desarrollo del juego en función de los resultados de las pruebas y la retroalimentación de los usuarios.</w:t>
+            </w:r>
           </w:p>
         </w:tc>
       </w:tr>
@@ -22051,9 +22591,9 @@
             <w:vAlign w:val="center"/>
           </w:tcPr>
           <w:p>
-            <w:pPr>
-              <w:jc w:val="left"/>
-            </w:pPr>
+            <w:r>
+              <w:t>La estabilidad del juego puede verse afectada por diversos factores, como la arquitectura del sistema, la implementación de mecánicas de juego y la gestión de recursos. Es importante realizar pruebas exhaustivas, incluyendo pruebas de estrés y pruebas de límites, para identificar y corregir cualquier problema de estabilidad antes del lanzamiento del juego.</w:t>
+            </w:r>
           </w:p>
         </w:tc>
       </w:tr>
@@ -22335,6 +22875,9 @@
             <w:pPr>
               <w:jc w:val="left"/>
             </w:pPr>
+            <w:r>
+              <w:t>ACT-01, ACT-03</w:t>
+            </w:r>
           </w:p>
         </w:tc>
       </w:tr>
@@ -22373,9 +22916,12 @@
             <w:vAlign w:val="center"/>
           </w:tcPr>
           <w:p>
-            <w:pPr>
-              <w:jc w:val="left"/>
-            </w:pPr>
+            <w:r>
+              <w:t>E</w:t>
+            </w:r>
+            <w:r>
+              <w:t>l juego de estrategia basado en aprendizaje reforzado debe ofrecer opciones de personalización, permitiendo a los jugadores ajustar y modificar aspectos del juego como la apariencia de los personajes, las preferencias de control y las opciones de audio y visual para adaptarse a sus gustos y necesidades.</w:t>
+            </w:r>
           </w:p>
         </w:tc>
       </w:tr>
@@ -22415,9 +22961,9 @@
             <w:vAlign w:val="center"/>
           </w:tcPr>
           <w:p>
-            <w:pPr>
-              <w:jc w:val="left"/>
-            </w:pPr>
+            <w:r>
+              <w:t>Media, ya que la personalización puede aumentar la satisfacción del jugador y proporcionar una experiencia de juego más atractiva y única.</w:t>
+            </w:r>
           </w:p>
         </w:tc>
       </w:tr>
@@ -22456,9 +23002,9 @@
             <w:vAlign w:val="center"/>
           </w:tcPr>
           <w:p>
-            <w:pPr>
-              <w:jc w:val="left"/>
-            </w:pPr>
+            <w:r>
+              <w:t>Media, dado que la personalización debe ser considerada durante el desarrollo y puede ser implementada de forma iterativa a lo largo del proceso.</w:t>
+            </w:r>
           </w:p>
         </w:tc>
       </w:tr>
@@ -22483,6 +23029,7 @@
               <w:rPr>
                 <w:rStyle w:val="Textoennegrita"/>
               </w:rPr>
+              <w:lastRenderedPageBreak/>
               <w:t>Estado</w:t>
             </w:r>
           </w:p>
@@ -22497,9 +23044,9 @@
             <w:vAlign w:val="center"/>
           </w:tcPr>
           <w:p>
-            <w:pPr>
-              <w:jc w:val="left"/>
-            </w:pPr>
+            <w:r>
+              <w:t>En progreso</w:t>
+            </w:r>
           </w:p>
         </w:tc>
       </w:tr>
@@ -22538,9 +23085,9 @@
             <w:vAlign w:val="center"/>
           </w:tcPr>
           <w:p>
-            <w:pPr>
-              <w:jc w:val="left"/>
-            </w:pPr>
+            <w:r>
+              <w:t>Estable, aunque sujeto a ajustes y expansiones durante el desarrollo del juego en función de la retroalimentación de los usuarios y las necesidades del proyecto.</w:t>
+            </w:r>
           </w:p>
         </w:tc>
       </w:tr>
@@ -22580,9 +23127,9 @@
             <w:vAlign w:val="center"/>
           </w:tcPr>
           <w:p>
-            <w:pPr>
-              <w:jc w:val="left"/>
-            </w:pPr>
+            <w:r>
+              <w:t>La personalización del juego puede incluir una variedad de características, como la elección de apariencia y equipo para los personajes, la configuración de dificultad y la personalización de la interfaz de usuario. Es importante equilibrar el nivel de personalización ofrecido con la complejidad adicional que puede introducir en el desarrollo y el diseño del juego.</w:t>
+            </w:r>
           </w:p>
         </w:tc>
       </w:tr>
@@ -22863,9 +23410,9 @@
             <w:vAlign w:val="center"/>
           </w:tcPr>
           <w:p>
-            <w:pPr>
-              <w:jc w:val="left"/>
-            </w:pPr>
+            <w:r>
+              <w:t>ACT-01, ACT-03</w:t>
+            </w:r>
           </w:p>
         </w:tc>
       </w:tr>
@@ -22904,9 +23451,9 @@
             <w:vAlign w:val="center"/>
           </w:tcPr>
           <w:p>
-            <w:pPr>
-              <w:jc w:val="left"/>
-            </w:pPr>
+            <w:r>
+              <w:t>El juego de estrategia basado en aprendizaje reforzado debe presentar una estética y diseño visual atractivos y coherentes, que reflejen el estilo y temática del juego y contribuyan a una experiencia de juego inmersiva y agradable.</w:t>
+            </w:r>
           </w:p>
         </w:tc>
       </w:tr>
@@ -22946,9 +23493,9 @@
             <w:vAlign w:val="center"/>
           </w:tcPr>
           <w:p>
-            <w:pPr>
-              <w:jc w:val="left"/>
-            </w:pPr>
+            <w:r>
+              <w:t>Alta, ya que la estética y el diseño visual son componentes clave para la experiencia del jugador y pueden influir en la percepción de la calidad y el atractivo del juego.</w:t>
+            </w:r>
           </w:p>
         </w:tc>
       </w:tr>
@@ -22987,9 +23534,9 @@
             <w:vAlign w:val="center"/>
           </w:tcPr>
           <w:p>
-            <w:pPr>
-              <w:jc w:val="left"/>
-            </w:pPr>
+            <w:r>
+              <w:t>Media, dado que la estética y el diseño deben ser considerados desde el inicio del desarrollo y desarrollarse de forma iterativa a lo largo del proceso.</w:t>
+            </w:r>
           </w:p>
         </w:tc>
       </w:tr>
@@ -23028,9 +23575,9 @@
             <w:vAlign w:val="center"/>
           </w:tcPr>
           <w:p>
-            <w:pPr>
-              <w:jc w:val="left"/>
-            </w:pPr>
+            <w:r>
+              <w:t>En progreso.</w:t>
+            </w:r>
           </w:p>
         </w:tc>
       </w:tr>
@@ -23069,9 +23616,9 @@
             <w:vAlign w:val="center"/>
           </w:tcPr>
           <w:p>
-            <w:pPr>
-              <w:jc w:val="left"/>
-            </w:pPr>
+            <w:r>
+              <w:t>Estable, aunque sujeto a ajustes y mejoras durante el desarrollo del juego en función de la retroalimentación de los usuarios y las necesidades del proyecto.</w:t>
+            </w:r>
           </w:p>
         </w:tc>
       </w:tr>
@@ -23111,9 +23658,9 @@
             <w:vAlign w:val="center"/>
           </w:tcPr>
           <w:p>
-            <w:pPr>
-              <w:jc w:val="left"/>
-            </w:pPr>
+            <w:r>
+              <w:t>La estética y el diseño del juego pueden verse afectados por la elección de la dirección artística, la creación de modelos y texturas, la iluminación y el diseño de niveles. Es importante colaborar estrechamente con artistas y diseñadores para desarrollar un estilo visual coherente y atractivo que se adapte a la temática y las mecánicas del juego.</w:t>
+            </w:r>
           </w:p>
         </w:tc>
       </w:tr>
@@ -23330,8 +23877,141 @@
               <w:rPr>
                 <w:rStyle w:val="Textoennegrita"/>
               </w:rPr>
+              <w:t>Fuentes</w:t>
+            </w:r>
+          </w:p>
+        </w:tc>
+        <w:tc>
+          <w:tcPr>
+            <w:tcW w:w="6207" w:type="dxa"/>
+            <w:tcBorders>
+              <w:left w:val="single" w:sz="18" w:space="0" w:color="auto"/>
+              <w:right w:val="single" w:sz="12" w:space="0" w:color="auto"/>
+            </w:tcBorders>
+            <w:vAlign w:val="center"/>
+          </w:tcPr>
+          <w:p>
+            <w:pPr>
+              <w:jc w:val="left"/>
+            </w:pPr>
+            <w:r>
+              <w:t>Erick José Mercado Hernández</w:t>
+            </w:r>
+          </w:p>
+        </w:tc>
+      </w:tr>
+      <w:tr>
+        <w:tc>
+          <w:tcPr>
+            <w:tcW w:w="2259" w:type="dxa"/>
+            <w:tcBorders>
+              <w:top w:val="single" w:sz="12" w:space="0" w:color="auto"/>
+              <w:left w:val="single" w:sz="18" w:space="0" w:color="auto"/>
+              <w:bottom w:val="single" w:sz="12" w:space="0" w:color="auto"/>
+              <w:right w:val="single" w:sz="18" w:space="0" w:color="auto"/>
+            </w:tcBorders>
+          </w:tcPr>
+          <w:p>
+            <w:pPr>
+              <w:rPr>
+                <w:rStyle w:val="Textoennegrita"/>
+              </w:rPr>
+            </w:pPr>
+            <w:r>
+              <w:rPr>
+                <w:rStyle w:val="Textoennegrita"/>
+              </w:rPr>
+              <w:t>Dependencias</w:t>
+            </w:r>
+          </w:p>
+        </w:tc>
+        <w:tc>
+          <w:tcPr>
+            <w:tcW w:w="6207" w:type="dxa"/>
+            <w:tcBorders>
+              <w:left w:val="single" w:sz="18" w:space="0" w:color="auto"/>
+              <w:right w:val="single" w:sz="12" w:space="0" w:color="auto"/>
+            </w:tcBorders>
+            <w:vAlign w:val="center"/>
+          </w:tcPr>
+          <w:p>
+            <w:pPr>
+              <w:jc w:val="left"/>
+            </w:pPr>
+            <w:r>
+              <w:t>ACT-01, ACT-02, ACT-03</w:t>
+            </w:r>
+          </w:p>
+        </w:tc>
+      </w:tr>
+      <w:tr>
+        <w:tc>
+          <w:tcPr>
+            <w:tcW w:w="2259" w:type="dxa"/>
+            <w:tcBorders>
+              <w:top w:val="single" w:sz="12" w:space="0" w:color="auto"/>
+              <w:left w:val="single" w:sz="18" w:space="0" w:color="auto"/>
+              <w:bottom w:val="single" w:sz="12" w:space="0" w:color="auto"/>
+              <w:right w:val="single" w:sz="18" w:space="0" w:color="auto"/>
+            </w:tcBorders>
+          </w:tcPr>
+          <w:p>
+            <w:pPr>
+              <w:rPr>
+                <w:rStyle w:val="Textoennegrita"/>
+              </w:rPr>
+            </w:pPr>
+            <w:r>
+              <w:rPr>
+                <w:rStyle w:val="Textoennegrita"/>
+              </w:rPr>
+              <w:t>Descripción</w:t>
+            </w:r>
+          </w:p>
+        </w:tc>
+        <w:tc>
+          <w:tcPr>
+            <w:tcW w:w="6207" w:type="dxa"/>
+            <w:tcBorders>
+              <w:left w:val="single" w:sz="18" w:space="0" w:color="auto"/>
+              <w:right w:val="single" w:sz="12" w:space="0" w:color="auto"/>
+            </w:tcBorders>
+            <w:vAlign w:val="center"/>
+          </w:tcPr>
+          <w:p>
+            <w:r>
+              <w:t xml:space="preserve">El juego de estrategia basado en aprendizaje reforzado debe ser fácil de mantener y actualizar, lo que implica que su código, </w:t>
+            </w:r>
+            <w:r>
               <w:lastRenderedPageBreak/>
-              <w:t>Fuentes</w:t>
+              <w:t>recursos y estructura deben ser organizados, escalables y modulares, permitiendo la corrección de errores, la adición de nuevas características y la adaptación a cambios en las plataformas y tecnologías subyacentes de manera eficiente.</w:t>
+            </w:r>
+          </w:p>
+        </w:tc>
+      </w:tr>
+      <w:tr>
+        <w:tc>
+          <w:tcPr>
+            <w:tcW w:w="2259" w:type="dxa"/>
+            <w:tcBorders>
+              <w:top w:val="single" w:sz="12" w:space="0" w:color="auto"/>
+              <w:left w:val="single" w:sz="18" w:space="0" w:color="auto"/>
+              <w:bottom w:val="single" w:sz="12" w:space="0" w:color="auto"/>
+              <w:right w:val="single" w:sz="18" w:space="0" w:color="auto"/>
+            </w:tcBorders>
+          </w:tcPr>
+          <w:p>
+            <w:pPr>
+              <w:rPr>
+                <w:rStyle w:val="Textoennegrita"/>
+              </w:rPr>
+            </w:pPr>
+            <w:r>
+              <w:rPr>
+                <w:rStyle w:val="Textoennegrita"/>
+              </w:rPr>
+              <w:lastRenderedPageBreak/>
+              <w:t>Importancia</w:t>
             </w:r>
           </w:p>
         </w:tc>
@@ -23339,17 +24019,15 @@
           <w:tcPr>
             <w:tcW w:w="6207" w:type="dxa"/>
             <w:tcBorders>
+              <w:top w:val="single" w:sz="12" w:space="0" w:color="auto"/>
               <w:left w:val="single" w:sz="18" w:space="0" w:color="auto"/>
               <w:right w:val="single" w:sz="12" w:space="0" w:color="auto"/>
             </w:tcBorders>
             <w:vAlign w:val="center"/>
           </w:tcPr>
           <w:p>
-            <w:pPr>
-              <w:jc w:val="left"/>
-            </w:pPr>
-            <w:r>
-              <w:t>Erick José Mercado Hernández</w:t>
+            <w:r>
+              <w:t>Alta, ya que la mantenibilidad es esencial para garantizar la longevidad del juego y facilitar su evolución a lo largo del tiempo.</w:t>
             </w:r>
           </w:p>
         </w:tc>
@@ -23375,7 +24053,7 @@
               <w:rPr>
                 <w:rStyle w:val="Textoennegrita"/>
               </w:rPr>
-              <w:t>Dependencias</w:t>
+              <w:t>Urgencia</w:t>
             </w:r>
           </w:p>
         </w:tc>
@@ -23389,9 +24067,9 @@
             <w:vAlign w:val="center"/>
           </w:tcPr>
           <w:p>
-            <w:pPr>
-              <w:jc w:val="left"/>
-            </w:pPr>
+            <w:r>
+              <w:t>Media, dado que la mantenibilidad debe ser considerada desde el inicio del desarrollo y abordada a lo largo del proceso mediante buenas prácticas de programación y diseño.</w:t>
+            </w:r>
           </w:p>
         </w:tc>
       </w:tr>
@@ -23416,7 +24094,7 @@
               <w:rPr>
                 <w:rStyle w:val="Textoennegrita"/>
               </w:rPr>
-              <w:t>Descripción</w:t>
+              <w:t>Estado</w:t>
             </w:r>
           </w:p>
         </w:tc>
@@ -23430,9 +24108,9 @@
             <w:vAlign w:val="center"/>
           </w:tcPr>
           <w:p>
-            <w:pPr>
-              <w:jc w:val="left"/>
-            </w:pPr>
+            <w:r>
+              <w:t>En progreso.</w:t>
+            </w:r>
           </w:p>
         </w:tc>
       </w:tr>
@@ -23457,7 +24135,7 @@
               <w:rPr>
                 <w:rStyle w:val="Textoennegrita"/>
               </w:rPr>
-              <w:t>Importancia</w:t>
+              <w:t>Estabilidad</w:t>
             </w:r>
           </w:p>
         </w:tc>
@@ -23465,139 +24143,15 @@
           <w:tcPr>
             <w:tcW w:w="6207" w:type="dxa"/>
             <w:tcBorders>
-              <w:top w:val="single" w:sz="12" w:space="0" w:color="auto"/>
               <w:left w:val="single" w:sz="18" w:space="0" w:color="auto"/>
               <w:right w:val="single" w:sz="12" w:space="0" w:color="auto"/>
             </w:tcBorders>
             <w:vAlign w:val="center"/>
           </w:tcPr>
           <w:p>
-            <w:pPr>
-              <w:jc w:val="left"/>
-            </w:pPr>
-          </w:p>
-        </w:tc>
-      </w:tr>
-      <w:tr>
-        <w:tc>
-          <w:tcPr>
-            <w:tcW w:w="2259" w:type="dxa"/>
-            <w:tcBorders>
-              <w:top w:val="single" w:sz="12" w:space="0" w:color="auto"/>
-              <w:left w:val="single" w:sz="18" w:space="0" w:color="auto"/>
-              <w:bottom w:val="single" w:sz="12" w:space="0" w:color="auto"/>
-              <w:right w:val="single" w:sz="18" w:space="0" w:color="auto"/>
-            </w:tcBorders>
-          </w:tcPr>
-          <w:p>
-            <w:pPr>
-              <w:rPr>
-                <w:rStyle w:val="Textoennegrita"/>
-              </w:rPr>
-            </w:pPr>
-            <w:r>
-              <w:rPr>
-                <w:rStyle w:val="Textoennegrita"/>
-              </w:rPr>
-              <w:t>Urgencia</w:t>
-            </w:r>
-          </w:p>
-        </w:tc>
-        <w:tc>
-          <w:tcPr>
-            <w:tcW w:w="6207" w:type="dxa"/>
-            <w:tcBorders>
-              <w:left w:val="single" w:sz="18" w:space="0" w:color="auto"/>
-              <w:right w:val="single" w:sz="12" w:space="0" w:color="auto"/>
-            </w:tcBorders>
-            <w:vAlign w:val="center"/>
-          </w:tcPr>
-          <w:p>
-            <w:pPr>
-              <w:jc w:val="left"/>
-            </w:pPr>
-          </w:p>
-        </w:tc>
-      </w:tr>
-      <w:tr>
-        <w:tc>
-          <w:tcPr>
-            <w:tcW w:w="2259" w:type="dxa"/>
-            <w:tcBorders>
-              <w:top w:val="single" w:sz="12" w:space="0" w:color="auto"/>
-              <w:left w:val="single" w:sz="18" w:space="0" w:color="auto"/>
-              <w:bottom w:val="single" w:sz="12" w:space="0" w:color="auto"/>
-              <w:right w:val="single" w:sz="18" w:space="0" w:color="auto"/>
-            </w:tcBorders>
-          </w:tcPr>
-          <w:p>
-            <w:pPr>
-              <w:rPr>
-                <w:rStyle w:val="Textoennegrita"/>
-              </w:rPr>
-            </w:pPr>
-            <w:r>
-              <w:rPr>
-                <w:rStyle w:val="Textoennegrita"/>
-              </w:rPr>
-              <w:t>Estado</w:t>
-            </w:r>
-          </w:p>
-        </w:tc>
-        <w:tc>
-          <w:tcPr>
-            <w:tcW w:w="6207" w:type="dxa"/>
-            <w:tcBorders>
-              <w:left w:val="single" w:sz="18" w:space="0" w:color="auto"/>
-              <w:right w:val="single" w:sz="12" w:space="0" w:color="auto"/>
-            </w:tcBorders>
-            <w:vAlign w:val="center"/>
-          </w:tcPr>
-          <w:p>
-            <w:pPr>
-              <w:jc w:val="left"/>
-            </w:pPr>
-          </w:p>
-        </w:tc>
-      </w:tr>
-      <w:tr>
-        <w:tc>
-          <w:tcPr>
-            <w:tcW w:w="2259" w:type="dxa"/>
-            <w:tcBorders>
-              <w:top w:val="single" w:sz="12" w:space="0" w:color="auto"/>
-              <w:left w:val="single" w:sz="18" w:space="0" w:color="auto"/>
-              <w:bottom w:val="single" w:sz="12" w:space="0" w:color="auto"/>
-              <w:right w:val="single" w:sz="18" w:space="0" w:color="auto"/>
-            </w:tcBorders>
-          </w:tcPr>
-          <w:p>
-            <w:pPr>
-              <w:rPr>
-                <w:rStyle w:val="Textoennegrita"/>
-              </w:rPr>
-            </w:pPr>
-            <w:r>
-              <w:rPr>
-                <w:rStyle w:val="Textoennegrita"/>
-              </w:rPr>
-              <w:t>Estabilidad</w:t>
-            </w:r>
-          </w:p>
-        </w:tc>
-        <w:tc>
-          <w:tcPr>
-            <w:tcW w:w="6207" w:type="dxa"/>
-            <w:tcBorders>
-              <w:left w:val="single" w:sz="18" w:space="0" w:color="auto"/>
-              <w:right w:val="single" w:sz="12" w:space="0" w:color="auto"/>
-            </w:tcBorders>
-            <w:vAlign w:val="center"/>
-          </w:tcPr>
-          <w:p>
-            <w:pPr>
-              <w:jc w:val="left"/>
-            </w:pPr>
+            <w:r>
+              <w:t>Estable, aunque sujeto a ajustes y mejoras durante el desarrollo del juego en función de las necesidades del proyecto y las lecciones aprendidas.</w:t>
+            </w:r>
           </w:p>
         </w:tc>
       </w:tr>
@@ -23637,9 +24191,9 @@
             <w:vAlign w:val="center"/>
           </w:tcPr>
           <w:p>
-            <w:pPr>
-              <w:jc w:val="left"/>
-            </w:pPr>
+            <w:r>
+              <w:t>La mantenibilidad del juego puede verse afectada por la arquitectura del sistema, la calidad del código, la documentación y la adopción de patrones de diseño y prácticas de desarrollo ágil. Es importante establecer y seguir estándares de codificación y documentación, así como aplicar revisiones de código y pruebas automatizadas para garantizar la calidad y la mantenibilidad del juego a lo largo del tiempo</w:t>
+            </w:r>
           </w:p>
         </w:tc>
       </w:tr>
@@ -24875,11 +25429,16 @@
         </w:tc>
       </w:tr>
     </w:tbl>
-    <w:p/>
+    <w:p>
+      <w:pPr>
+        <w:jc w:val="center"/>
+      </w:pPr>
+    </w:p>
     <w:p>
       <w:pPr>
         <w:pStyle w:val="Descripcin"/>
         <w:keepNext/>
+        <w:jc w:val="center"/>
       </w:pPr>
       <w:bookmarkStart w:id="43" w:name="_Toc132966708"/>
       <w:r>
@@ -24932,7 +25491,14 @@
                 <w:b/>
                 <w:bCs/>
               </w:rPr>
-              <w:t>CU-&lt;ID&gt;</w:t>
+              <w:t>CU-</w:t>
+            </w:r>
+            <w:r>
+              <w:rPr>
+                <w:b/>
+                <w:bCs/>
+              </w:rPr>
+              <w:t>02</w:t>
             </w:r>
           </w:p>
         </w:tc>
@@ -26012,6 +26578,7 @@
       <w:pPr>
         <w:pStyle w:val="Descripcin"/>
         <w:keepNext/>
+        <w:jc w:val="center"/>
       </w:pPr>
       <w:bookmarkStart w:id="44" w:name="_Toc132966709"/>
       <w:r>
@@ -27139,20 +27706,17 @@
         </w:tc>
       </w:tr>
     </w:tbl>
-    <w:p/>
     <w:p>
       <w:pPr>
         <w:jc w:val="left"/>
       </w:pPr>
-      <w:r>
-        <w:br w:type="page"/>
-      </w:r>
     </w:p>
     <w:p/>
     <w:p>
       <w:pPr>
         <w:pStyle w:val="Descripcin"/>
         <w:keepNext/>
+        <w:jc w:val="center"/>
       </w:pPr>
       <w:bookmarkStart w:id="45" w:name="_Toc132966710"/>
       <w:r>
@@ -28284,6 +28848,7 @@
       <w:pPr>
         <w:pStyle w:val="Descripcin"/>
         <w:keepNext/>
+        <w:jc w:val="center"/>
       </w:pPr>
       <w:bookmarkStart w:id="46" w:name="_Toc132966711"/>
       <w:r>
@@ -28894,7 +29459,6 @@
                 <w:b/>
                 <w:bCs/>
               </w:rPr>
-              <w:lastRenderedPageBreak/>
               <w:t>Postcondición</w:t>
             </w:r>
           </w:p>
@@ -29416,6 +29980,7 @@
       <w:pPr>
         <w:pStyle w:val="Descripcin"/>
         <w:keepNext/>
+        <w:jc w:val="center"/>
       </w:pPr>
       <w:bookmarkStart w:id="47" w:name="_Toc132966712"/>
       <w:r>
@@ -30543,15 +31108,19 @@
       </w:tr>
     </w:tbl>
     <w:p/>
-    <w:p/>
+    <w:p>
+      <w:pPr>
+        <w:jc w:val="center"/>
+      </w:pPr>
+    </w:p>
     <w:p>
       <w:pPr>
         <w:pStyle w:val="Descripcin"/>
         <w:keepNext/>
+        <w:jc w:val="center"/>
       </w:pPr>
       <w:bookmarkStart w:id="48" w:name="_Toc132966713"/>
       <w:r>
-        <w:lastRenderedPageBreak/>
         <w:t xml:space="preserve">Tabla </w:t>
       </w:r>
       <w:fldSimple w:instr=" SEQ Tabla \* ARABIC ">
@@ -31680,6 +32249,7 @@
       <w:pPr>
         <w:pStyle w:val="Descripcin"/>
         <w:keepNext/>
+        <w:jc w:val="center"/>
       </w:pPr>
       <w:bookmarkStart w:id="49" w:name="_Toc132966714"/>
       <w:r>
@@ -32290,6 +32860,7 @@
                 <w:b/>
                 <w:bCs/>
               </w:rPr>
+              <w:lastRenderedPageBreak/>
               <w:t>Postcondición</w:t>
             </w:r>
           </w:p>
@@ -32334,7 +32905,6 @@
                 <w:b/>
                 <w:bCs/>
               </w:rPr>
-              <w:lastRenderedPageBreak/>
               <w:t>Excepciones</w:t>
             </w:r>
           </w:p>
@@ -32812,6 +33382,7 @@
       <w:pPr>
         <w:pStyle w:val="Descripcin"/>
         <w:keepNext/>
+        <w:jc w:val="center"/>
       </w:pPr>
       <w:bookmarkStart w:id="50" w:name="_Toc132966715"/>
       <w:r>
@@ -33943,6 +34514,7 @@
       <w:pPr>
         <w:pStyle w:val="Descripcin"/>
         <w:keepNext/>
+        <w:jc w:val="center"/>
       </w:pPr>
       <w:bookmarkStart w:id="51" w:name="_Toc132966716"/>
       <w:r>
@@ -33995,7 +34567,14 @@
                 <w:b/>
                 <w:bCs/>
               </w:rPr>
-              <w:t>CU-&lt;ID&gt;</w:t>
+              <w:t>CU-</w:t>
+            </w:r>
+            <w:r>
+              <w:rPr>
+                <w:b/>
+                <w:bCs/>
+              </w:rPr>
+              <w:t>10</w:t>
             </w:r>
           </w:p>
         </w:tc>
@@ -34050,6 +34629,7 @@
                 <w:b/>
                 <w:bCs/>
               </w:rPr>
+              <w:lastRenderedPageBreak/>
               <w:t>Versión</w:t>
             </w:r>
           </w:p>
@@ -34094,7 +34674,6 @@
                 <w:b/>
                 <w:bCs/>
               </w:rPr>
-              <w:lastRenderedPageBreak/>
               <w:t>Autores</w:t>
             </w:r>
           </w:p>
@@ -35075,6 +35654,7 @@
       <w:pPr>
         <w:pStyle w:val="Descripcin"/>
         <w:keepNext/>
+        <w:jc w:val="center"/>
       </w:pPr>
       <w:bookmarkStart w:id="52" w:name="_Toc132966717"/>
       <w:r>
@@ -35127,7 +35707,14 @@
                 <w:b/>
                 <w:bCs/>
               </w:rPr>
-              <w:t>CU-&lt;ID&gt;</w:t>
+              <w:t>CU-</w:t>
+            </w:r>
+            <w:r>
+              <w:rPr>
+                <w:b/>
+                <w:bCs/>
+              </w:rPr>
+              <w:t>11</w:t>
             </w:r>
           </w:p>
         </w:tc>
@@ -35860,6 +36447,7 @@
                 <w:b/>
                 <w:bCs/>
               </w:rPr>
+              <w:lastRenderedPageBreak/>
               <w:t>Rendimiento</w:t>
             </w:r>
           </w:p>
@@ -36206,6 +36794,7 @@
       <w:pPr>
         <w:pStyle w:val="Descripcin"/>
         <w:keepNext/>
+        <w:jc w:val="center"/>
       </w:pPr>
       <w:bookmarkStart w:id="53" w:name="_Toc132966718"/>
       <w:r>
@@ -36258,7 +36847,14 @@
                 <w:b/>
                 <w:bCs/>
               </w:rPr>
-              <w:t>CU-&lt;ID&gt;</w:t>
+              <w:t>CU-</w:t>
+            </w:r>
+            <w:r>
+              <w:rPr>
+                <w:b/>
+                <w:bCs/>
+              </w:rPr>
+              <w:t>12</w:t>
             </w:r>
           </w:p>
         </w:tc>
@@ -37337,6 +37933,7 @@
       <w:pPr>
         <w:pStyle w:val="Descripcin"/>
         <w:keepNext/>
+        <w:jc w:val="center"/>
       </w:pPr>
       <w:bookmarkStart w:id="54" w:name="_Toc132966719"/>
       <w:r>
@@ -37389,7 +37986,14 @@
                 <w:b/>
                 <w:bCs/>
               </w:rPr>
-              <w:t>CU-&lt;ID&gt;</w:t>
+              <w:t>CU-</w:t>
+            </w:r>
+            <w:r>
+              <w:rPr>
+                <w:b/>
+                <w:bCs/>
+              </w:rPr>
+              <w:t>13</w:t>
             </w:r>
           </w:p>
         </w:tc>
@@ -38469,6 +39073,7 @@
       <w:pPr>
         <w:pStyle w:val="Descripcin"/>
         <w:keepNext/>
+        <w:jc w:val="center"/>
       </w:pPr>
       <w:bookmarkStart w:id="55" w:name="_Toc132966720"/>
       <w:r>
@@ -38521,7 +39126,14 @@
                 <w:b/>
                 <w:bCs/>
               </w:rPr>
-              <w:t>CU-&lt;ID&gt;</w:t>
+              <w:t>CU-</w:t>
+            </w:r>
+            <w:r>
+              <w:rPr>
+                <w:b/>
+                <w:bCs/>
+              </w:rPr>
+              <w:t>14</w:t>
             </w:r>
           </w:p>
         </w:tc>
@@ -39601,6 +40213,7 @@
       <w:pPr>
         <w:pStyle w:val="Descripcin"/>
         <w:keepNext/>
+        <w:jc w:val="center"/>
       </w:pPr>
       <w:bookmarkStart w:id="56" w:name="_Toc132966721"/>
       <w:r>
@@ -39653,7 +40266,14 @@
                 <w:b/>
                 <w:bCs/>
               </w:rPr>
-              <w:t>CU-&lt;ID&gt;</w:t>
+              <w:t>CU-</w:t>
+            </w:r>
+            <w:r>
+              <w:rPr>
+                <w:b/>
+                <w:bCs/>
+              </w:rPr>
+              <w:t>15</w:t>
             </w:r>
           </w:p>
         </w:tc>
@@ -40732,6 +41352,7 @@
       <w:pPr>
         <w:pStyle w:val="Descripcin"/>
         <w:keepNext/>
+        <w:jc w:val="center"/>
       </w:pPr>
       <w:bookmarkStart w:id="57" w:name="_Toc132966722"/>
       <w:r>
@@ -41864,6 +42485,7 @@
       <w:pPr>
         <w:pStyle w:val="Descripcin"/>
         <w:keepNext/>
+        <w:jc w:val="center"/>
       </w:pPr>
       <w:bookmarkStart w:id="58" w:name="_Toc132966723"/>
       <w:r>
@@ -42996,6 +43618,7 @@
       <w:pPr>
         <w:pStyle w:val="Descripcin"/>
         <w:keepNext/>
+        <w:jc w:val="center"/>
       </w:pPr>
       <w:bookmarkStart w:id="59" w:name="_Toc132966724"/>
       <w:r>
@@ -44127,6 +44750,7 @@
       <w:pPr>
         <w:pStyle w:val="Descripcin"/>
         <w:keepNext/>
+        <w:jc w:val="center"/>
       </w:pPr>
       <w:bookmarkStart w:id="60" w:name="_Toc132966725"/>
       <w:r>
@@ -45259,6 +45883,7 @@
       <w:pPr>
         <w:pStyle w:val="Descripcin"/>
         <w:keepNext/>
+        <w:jc w:val="center"/>
       </w:pPr>
       <w:bookmarkStart w:id="61" w:name="_Toc132966726"/>
       <w:r>
@@ -46391,6 +47016,7 @@
       <w:pPr>
         <w:pStyle w:val="Descripcin"/>
         <w:keepNext/>
+        <w:jc w:val="center"/>
       </w:pPr>
       <w:bookmarkStart w:id="62" w:name="_Toc132966727"/>
       <w:r>
@@ -47522,6 +48148,7 @@
       <w:pPr>
         <w:pStyle w:val="Descripcin"/>
         <w:keepNext/>
+        <w:jc w:val="center"/>
       </w:pPr>
       <w:bookmarkStart w:id="63" w:name="_Toc132966728"/>
       <w:r>
@@ -48653,6 +49280,7 @@
       <w:pPr>
         <w:pStyle w:val="Descripcin"/>
         <w:keepNext/>
+        <w:jc w:val="center"/>
       </w:pPr>
       <w:bookmarkStart w:id="64" w:name="_Toc132966729"/>
       <w:r>
@@ -49784,6 +50412,7 @@
       <w:pPr>
         <w:pStyle w:val="Descripcin"/>
         <w:keepNext/>
+        <w:jc w:val="center"/>
       </w:pPr>
       <w:bookmarkStart w:id="65" w:name="_Toc132966730"/>
       <w:r>
@@ -50916,6 +51545,7 @@
       <w:pPr>
         <w:pStyle w:val="Descripcin"/>
         <w:keepNext/>
+        <w:jc w:val="center"/>
       </w:pPr>
       <w:bookmarkStart w:id="66" w:name="_Toc132966731"/>
       <w:r>
@@ -52213,6 +52843,345 @@
 <file path=word/numbering.xml><?xml version="1.0" encoding="utf-8"?>
 <w:numbering xmlns:wpc="http://schemas.microsoft.com/office/word/2010/wordprocessingCanvas" xmlns:cx="http://schemas.microsoft.com/office/drawing/2014/chartex" xmlns:cx1="http://schemas.microsoft.com/office/drawing/2015/9/8/chartex" xmlns:cx2="http://schemas.microsoft.com/office/drawing/2015/10/21/chartex" xmlns:cx3="http://schemas.microsoft.com/office/drawing/2016/5/9/chartex" xmlns:cx4="http://schemas.microsoft.com/office/drawing/2016/5/10/chartex" xmlns:cx5="http://schemas.microsoft.com/office/drawing/2016/5/11/chartex" xmlns:cx6="http://schemas.microsoft.com/office/drawing/2016/5/12/chartex" xmlns:cx7="http://schemas.microsoft.com/office/drawing/2016/5/13/chartex" xmlns:cx8="http://schemas.microsoft.com/office/drawing/2016/5/14/chartex" xmlns:mc="http://schemas.openxmlformats.org/markup-compatibility/2006" xmlns:aink="http://schemas.microsoft.com/office/drawing/2016/ink" xmlns:am3d="http://schemas.microsoft.com/office/drawing/2017/model3d" xmlns:o="urn:schemas-microsoft-com:office:office" xmlns:oel="http://schemas.microsoft.com/office/2019/extlst" xmlns:r="http://schemas.openxmlformats.org/officeDocument/2006/relationships" xmlns:m="http://schemas.openxmlformats.org/officeDocument/2006/math" xmlns:v="urn:schemas-microsoft-com:vml" xmlns:wp14="http://schemas.microsoft.com/office/word/2010/wordprocessingDrawing" xmlns:wp="http://schemas.openxmlformats.org/drawingml/2006/wordprocessingDrawing" xmlns:w10="urn:schemas-microsoft-com:office:word" xmlns:w="http://schemas.openxmlformats.org/wordprocessingml/2006/main" xmlns:w14="http://schemas.microsoft.com/office/word/2010/wordml" xmlns:w15="http://schemas.microsoft.com/office/word/2012/wordml" xmlns:w16cex="http://schemas.microsoft.com/office/word/2018/wordml/cex" xmlns:w16cid="http://schemas.microsoft.com/office/word/2016/wordml/cid" xmlns:w16="http://schemas.microsoft.com/office/word/2018/wordml" xmlns:w16du="http://schemas.microsoft.com/office/word/2023/wordml/word16du" xmlns:w16sdtdh="http://schemas.microsoft.com/office/word/2020/wordml/sdtdatahash" xmlns:w16se="http://schemas.microsoft.com/office/word/2015/wordml/symex" xmlns:wpg="http://schemas.microsoft.com/office/word/2010/wordprocessingGroup" xmlns:wpi="http://schemas.microsoft.com/office/word/2010/wordprocessingInk" xmlns:wne="http://schemas.microsoft.com/office/word/2006/wordml" xmlns:wps="http://schemas.microsoft.com/office/word/2010/wordprocessingShape" mc:Ignorable="w14 w15 w16se w16cid w16 w16cex w16sdtdh wp14">
   <w:abstractNum w:abstractNumId="0" w15:restartNumberingAfterBreak="0">
+    <w:nsid w:val="07D52F5E"/>
+    <w:multiLevelType w:val="hybridMultilevel"/>
+    <w:tmpl w:val="D2F6ACAA"/>
+    <w:lvl w:ilvl="0" w:tplc="0C0A0001">
+      <w:start w:val="1"/>
+      <w:numFmt w:val="bullet"/>
+      <w:lvlText w:val=""/>
+      <w:lvlJc w:val="left"/>
+      <w:pPr>
+        <w:ind w:left="720" w:hanging="360"/>
+      </w:pPr>
+      <w:rPr>
+        <w:rFonts w:ascii="Symbol" w:hAnsi="Symbol" w:hint="default"/>
+      </w:rPr>
+    </w:lvl>
+    <w:lvl w:ilvl="1" w:tplc="0C0A0003" w:tentative="1">
+      <w:start w:val="1"/>
+      <w:numFmt w:val="bullet"/>
+      <w:lvlText w:val="o"/>
+      <w:lvlJc w:val="left"/>
+      <w:pPr>
+        <w:ind w:left="1440" w:hanging="360"/>
+      </w:pPr>
+      <w:rPr>
+        <w:rFonts w:ascii="Courier New" w:hAnsi="Courier New" w:cs="Courier New" w:hint="default"/>
+      </w:rPr>
+    </w:lvl>
+    <w:lvl w:ilvl="2" w:tplc="0C0A0005" w:tentative="1">
+      <w:start w:val="1"/>
+      <w:numFmt w:val="bullet"/>
+      <w:lvlText w:val=""/>
+      <w:lvlJc w:val="left"/>
+      <w:pPr>
+        <w:ind w:left="2160" w:hanging="360"/>
+      </w:pPr>
+      <w:rPr>
+        <w:rFonts w:ascii="Wingdings" w:hAnsi="Wingdings" w:hint="default"/>
+      </w:rPr>
+    </w:lvl>
+    <w:lvl w:ilvl="3" w:tplc="0C0A0001" w:tentative="1">
+      <w:start w:val="1"/>
+      <w:numFmt w:val="bullet"/>
+      <w:lvlText w:val=""/>
+      <w:lvlJc w:val="left"/>
+      <w:pPr>
+        <w:ind w:left="2880" w:hanging="360"/>
+      </w:pPr>
+      <w:rPr>
+        <w:rFonts w:ascii="Symbol" w:hAnsi="Symbol" w:hint="default"/>
+      </w:rPr>
+    </w:lvl>
+    <w:lvl w:ilvl="4" w:tplc="0C0A0003" w:tentative="1">
+      <w:start w:val="1"/>
+      <w:numFmt w:val="bullet"/>
+      <w:lvlText w:val="o"/>
+      <w:lvlJc w:val="left"/>
+      <w:pPr>
+        <w:ind w:left="3600" w:hanging="360"/>
+      </w:pPr>
+      <w:rPr>
+        <w:rFonts w:ascii="Courier New" w:hAnsi="Courier New" w:cs="Courier New" w:hint="default"/>
+      </w:rPr>
+    </w:lvl>
+    <w:lvl w:ilvl="5" w:tplc="0C0A0005" w:tentative="1">
+      <w:start w:val="1"/>
+      <w:numFmt w:val="bullet"/>
+      <w:lvlText w:val=""/>
+      <w:lvlJc w:val="left"/>
+      <w:pPr>
+        <w:ind w:left="4320" w:hanging="360"/>
+      </w:pPr>
+      <w:rPr>
+        <w:rFonts w:ascii="Wingdings" w:hAnsi="Wingdings" w:hint="default"/>
+      </w:rPr>
+    </w:lvl>
+    <w:lvl w:ilvl="6" w:tplc="0C0A0001" w:tentative="1">
+      <w:start w:val="1"/>
+      <w:numFmt w:val="bullet"/>
+      <w:lvlText w:val=""/>
+      <w:lvlJc w:val="left"/>
+      <w:pPr>
+        <w:ind w:left="5040" w:hanging="360"/>
+      </w:pPr>
+      <w:rPr>
+        <w:rFonts w:ascii="Symbol" w:hAnsi="Symbol" w:hint="default"/>
+      </w:rPr>
+    </w:lvl>
+    <w:lvl w:ilvl="7" w:tplc="0C0A0003" w:tentative="1">
+      <w:start w:val="1"/>
+      <w:numFmt w:val="bullet"/>
+      <w:lvlText w:val="o"/>
+      <w:lvlJc w:val="left"/>
+      <w:pPr>
+        <w:ind w:left="5760" w:hanging="360"/>
+      </w:pPr>
+      <w:rPr>
+        <w:rFonts w:ascii="Courier New" w:hAnsi="Courier New" w:cs="Courier New" w:hint="default"/>
+      </w:rPr>
+    </w:lvl>
+    <w:lvl w:ilvl="8" w:tplc="0C0A0005" w:tentative="1">
+      <w:start w:val="1"/>
+      <w:numFmt w:val="bullet"/>
+      <w:lvlText w:val=""/>
+      <w:lvlJc w:val="left"/>
+      <w:pPr>
+        <w:ind w:left="6480" w:hanging="360"/>
+      </w:pPr>
+      <w:rPr>
+        <w:rFonts w:ascii="Wingdings" w:hAnsi="Wingdings" w:hint="default"/>
+      </w:rPr>
+    </w:lvl>
+  </w:abstractNum>
+  <w:abstractNum w:abstractNumId="1" w15:restartNumberingAfterBreak="0">
+    <w:nsid w:val="0B3B00A4"/>
+    <w:multiLevelType w:val="hybridMultilevel"/>
+    <w:tmpl w:val="9B7C6EA0"/>
+    <w:lvl w:ilvl="0" w:tplc="0C0A0001">
+      <w:start w:val="1"/>
+      <w:numFmt w:val="bullet"/>
+      <w:lvlText w:val=""/>
+      <w:lvlJc w:val="left"/>
+      <w:pPr>
+        <w:ind w:left="720" w:hanging="360"/>
+      </w:pPr>
+      <w:rPr>
+        <w:rFonts w:ascii="Symbol" w:hAnsi="Symbol" w:hint="default"/>
+      </w:rPr>
+    </w:lvl>
+    <w:lvl w:ilvl="1" w:tplc="0C0A0003" w:tentative="1">
+      <w:start w:val="1"/>
+      <w:numFmt w:val="bullet"/>
+      <w:lvlText w:val="o"/>
+      <w:lvlJc w:val="left"/>
+      <w:pPr>
+        <w:ind w:left="1440" w:hanging="360"/>
+      </w:pPr>
+      <w:rPr>
+        <w:rFonts w:ascii="Courier New" w:hAnsi="Courier New" w:cs="Courier New" w:hint="default"/>
+      </w:rPr>
+    </w:lvl>
+    <w:lvl w:ilvl="2" w:tplc="0C0A0005" w:tentative="1">
+      <w:start w:val="1"/>
+      <w:numFmt w:val="bullet"/>
+      <w:lvlText w:val=""/>
+      <w:lvlJc w:val="left"/>
+      <w:pPr>
+        <w:ind w:left="2160" w:hanging="360"/>
+      </w:pPr>
+      <w:rPr>
+        <w:rFonts w:ascii="Wingdings" w:hAnsi="Wingdings" w:hint="default"/>
+      </w:rPr>
+    </w:lvl>
+    <w:lvl w:ilvl="3" w:tplc="0C0A0001" w:tentative="1">
+      <w:start w:val="1"/>
+      <w:numFmt w:val="bullet"/>
+      <w:lvlText w:val=""/>
+      <w:lvlJc w:val="left"/>
+      <w:pPr>
+        <w:ind w:left="2880" w:hanging="360"/>
+      </w:pPr>
+      <w:rPr>
+        <w:rFonts w:ascii="Symbol" w:hAnsi="Symbol" w:hint="default"/>
+      </w:rPr>
+    </w:lvl>
+    <w:lvl w:ilvl="4" w:tplc="0C0A0003" w:tentative="1">
+      <w:start w:val="1"/>
+      <w:numFmt w:val="bullet"/>
+      <w:lvlText w:val="o"/>
+      <w:lvlJc w:val="left"/>
+      <w:pPr>
+        <w:ind w:left="3600" w:hanging="360"/>
+      </w:pPr>
+      <w:rPr>
+        <w:rFonts w:ascii="Courier New" w:hAnsi="Courier New" w:cs="Courier New" w:hint="default"/>
+      </w:rPr>
+    </w:lvl>
+    <w:lvl w:ilvl="5" w:tplc="0C0A0005" w:tentative="1">
+      <w:start w:val="1"/>
+      <w:numFmt w:val="bullet"/>
+      <w:lvlText w:val=""/>
+      <w:lvlJc w:val="left"/>
+      <w:pPr>
+        <w:ind w:left="4320" w:hanging="360"/>
+      </w:pPr>
+      <w:rPr>
+        <w:rFonts w:ascii="Wingdings" w:hAnsi="Wingdings" w:hint="default"/>
+      </w:rPr>
+    </w:lvl>
+    <w:lvl w:ilvl="6" w:tplc="0C0A0001" w:tentative="1">
+      <w:start w:val="1"/>
+      <w:numFmt w:val="bullet"/>
+      <w:lvlText w:val=""/>
+      <w:lvlJc w:val="left"/>
+      <w:pPr>
+        <w:ind w:left="5040" w:hanging="360"/>
+      </w:pPr>
+      <w:rPr>
+        <w:rFonts w:ascii="Symbol" w:hAnsi="Symbol" w:hint="default"/>
+      </w:rPr>
+    </w:lvl>
+    <w:lvl w:ilvl="7" w:tplc="0C0A0003" w:tentative="1">
+      <w:start w:val="1"/>
+      <w:numFmt w:val="bullet"/>
+      <w:lvlText w:val="o"/>
+      <w:lvlJc w:val="left"/>
+      <w:pPr>
+        <w:ind w:left="5760" w:hanging="360"/>
+      </w:pPr>
+      <w:rPr>
+        <w:rFonts w:ascii="Courier New" w:hAnsi="Courier New" w:cs="Courier New" w:hint="default"/>
+      </w:rPr>
+    </w:lvl>
+    <w:lvl w:ilvl="8" w:tplc="0C0A0005" w:tentative="1">
+      <w:start w:val="1"/>
+      <w:numFmt w:val="bullet"/>
+      <w:lvlText w:val=""/>
+      <w:lvlJc w:val="left"/>
+      <w:pPr>
+        <w:ind w:left="6480" w:hanging="360"/>
+      </w:pPr>
+      <w:rPr>
+        <w:rFonts w:ascii="Wingdings" w:hAnsi="Wingdings" w:hint="default"/>
+      </w:rPr>
+    </w:lvl>
+  </w:abstractNum>
+  <w:abstractNum w:abstractNumId="2" w15:restartNumberingAfterBreak="0">
+    <w:nsid w:val="167F301B"/>
+    <w:multiLevelType w:val="hybridMultilevel"/>
+    <w:tmpl w:val="872884A8"/>
+    <w:lvl w:ilvl="0" w:tplc="0C0A0001">
+      <w:start w:val="1"/>
+      <w:numFmt w:val="bullet"/>
+      <w:lvlText w:val=""/>
+      <w:lvlJc w:val="left"/>
+      <w:pPr>
+        <w:ind w:left="720" w:hanging="360"/>
+      </w:pPr>
+      <w:rPr>
+        <w:rFonts w:ascii="Symbol" w:hAnsi="Symbol" w:hint="default"/>
+      </w:rPr>
+    </w:lvl>
+    <w:lvl w:ilvl="1" w:tplc="0C0A0003" w:tentative="1">
+      <w:start w:val="1"/>
+      <w:numFmt w:val="bullet"/>
+      <w:lvlText w:val="o"/>
+      <w:lvlJc w:val="left"/>
+      <w:pPr>
+        <w:ind w:left="1440" w:hanging="360"/>
+      </w:pPr>
+      <w:rPr>
+        <w:rFonts w:ascii="Courier New" w:hAnsi="Courier New" w:cs="Courier New" w:hint="default"/>
+      </w:rPr>
+    </w:lvl>
+    <w:lvl w:ilvl="2" w:tplc="0C0A0005" w:tentative="1">
+      <w:start w:val="1"/>
+      <w:numFmt w:val="bullet"/>
+      <w:lvlText w:val=""/>
+      <w:lvlJc w:val="left"/>
+      <w:pPr>
+        <w:ind w:left="2160" w:hanging="360"/>
+      </w:pPr>
+      <w:rPr>
+        <w:rFonts w:ascii="Wingdings" w:hAnsi="Wingdings" w:hint="default"/>
+      </w:rPr>
+    </w:lvl>
+    <w:lvl w:ilvl="3" w:tplc="0C0A0001" w:tentative="1">
+      <w:start w:val="1"/>
+      <w:numFmt w:val="bullet"/>
+      <w:lvlText w:val=""/>
+      <w:lvlJc w:val="left"/>
+      <w:pPr>
+        <w:ind w:left="2880" w:hanging="360"/>
+      </w:pPr>
+      <w:rPr>
+        <w:rFonts w:ascii="Symbol" w:hAnsi="Symbol" w:hint="default"/>
+      </w:rPr>
+    </w:lvl>
+    <w:lvl w:ilvl="4" w:tplc="0C0A0003" w:tentative="1">
+      <w:start w:val="1"/>
+      <w:numFmt w:val="bullet"/>
+      <w:lvlText w:val="o"/>
+      <w:lvlJc w:val="left"/>
+      <w:pPr>
+        <w:ind w:left="3600" w:hanging="360"/>
+      </w:pPr>
+      <w:rPr>
+        <w:rFonts w:ascii="Courier New" w:hAnsi="Courier New" w:cs="Courier New" w:hint="default"/>
+      </w:rPr>
+    </w:lvl>
+    <w:lvl w:ilvl="5" w:tplc="0C0A0005" w:tentative="1">
+      <w:start w:val="1"/>
+      <w:numFmt w:val="bullet"/>
+      <w:lvlText w:val=""/>
+      <w:lvlJc w:val="left"/>
+      <w:pPr>
+        <w:ind w:left="4320" w:hanging="360"/>
+      </w:pPr>
+      <w:rPr>
+        <w:rFonts w:ascii="Wingdings" w:hAnsi="Wingdings" w:hint="default"/>
+      </w:rPr>
+    </w:lvl>
+    <w:lvl w:ilvl="6" w:tplc="0C0A0001" w:tentative="1">
+      <w:start w:val="1"/>
+      <w:numFmt w:val="bullet"/>
+      <w:lvlText w:val=""/>
+      <w:lvlJc w:val="left"/>
+      <w:pPr>
+        <w:ind w:left="5040" w:hanging="360"/>
+      </w:pPr>
+      <w:rPr>
+        <w:rFonts w:ascii="Symbol" w:hAnsi="Symbol" w:hint="default"/>
+      </w:rPr>
+    </w:lvl>
+    <w:lvl w:ilvl="7" w:tplc="0C0A0003" w:tentative="1">
+      <w:start w:val="1"/>
+      <w:numFmt w:val="bullet"/>
+      <w:lvlText w:val="o"/>
+      <w:lvlJc w:val="left"/>
+      <w:pPr>
+        <w:ind w:left="5760" w:hanging="360"/>
+      </w:pPr>
+      <w:rPr>
+        <w:rFonts w:ascii="Courier New" w:hAnsi="Courier New" w:cs="Courier New" w:hint="default"/>
+      </w:rPr>
+    </w:lvl>
+    <w:lvl w:ilvl="8" w:tplc="0C0A0005" w:tentative="1">
+      <w:start w:val="1"/>
+      <w:numFmt w:val="bullet"/>
+      <w:lvlText w:val=""/>
+      <w:lvlJc w:val="left"/>
+      <w:pPr>
+        <w:ind w:left="6480" w:hanging="360"/>
+      </w:pPr>
+      <w:rPr>
+        <w:rFonts w:ascii="Wingdings" w:hAnsi="Wingdings" w:hint="default"/>
+      </w:rPr>
+    </w:lvl>
+  </w:abstractNum>
+  <w:abstractNum w:abstractNumId="3" w15:restartNumberingAfterBreak="0">
     <w:nsid w:val="5FB55A7D"/>
     <w:multiLevelType w:val="multilevel"/>
     <w:tmpl w:val="4EF0AA46"/>
@@ -52333,7 +53302,132 @@
       </w:rPr>
     </w:lvl>
   </w:abstractNum>
+  <w:abstractNum w:abstractNumId="4" w15:restartNumberingAfterBreak="0">
+    <w:nsid w:val="642F2120"/>
+    <w:multiLevelType w:val="hybridMultilevel"/>
+    <w:tmpl w:val="20A81796"/>
+    <w:lvl w:ilvl="0" w:tplc="0C0A0001">
+      <w:start w:val="1"/>
+      <w:numFmt w:val="bullet"/>
+      <w:lvlText w:val=""/>
+      <w:lvlJc w:val="left"/>
+      <w:pPr>
+        <w:ind w:left="720" w:hanging="360"/>
+      </w:pPr>
+      <w:rPr>
+        <w:rFonts w:ascii="Symbol" w:hAnsi="Symbol" w:hint="default"/>
+      </w:rPr>
+    </w:lvl>
+    <w:lvl w:ilvl="1" w:tplc="0C0A0003" w:tentative="1">
+      <w:start w:val="1"/>
+      <w:numFmt w:val="bullet"/>
+      <w:lvlText w:val="o"/>
+      <w:lvlJc w:val="left"/>
+      <w:pPr>
+        <w:ind w:left="1440" w:hanging="360"/>
+      </w:pPr>
+      <w:rPr>
+        <w:rFonts w:ascii="Courier New" w:hAnsi="Courier New" w:cs="Courier New" w:hint="default"/>
+      </w:rPr>
+    </w:lvl>
+    <w:lvl w:ilvl="2" w:tplc="0C0A0005" w:tentative="1">
+      <w:start w:val="1"/>
+      <w:numFmt w:val="bullet"/>
+      <w:lvlText w:val=""/>
+      <w:lvlJc w:val="left"/>
+      <w:pPr>
+        <w:ind w:left="2160" w:hanging="360"/>
+      </w:pPr>
+      <w:rPr>
+        <w:rFonts w:ascii="Wingdings" w:hAnsi="Wingdings" w:hint="default"/>
+      </w:rPr>
+    </w:lvl>
+    <w:lvl w:ilvl="3" w:tplc="0C0A0001" w:tentative="1">
+      <w:start w:val="1"/>
+      <w:numFmt w:val="bullet"/>
+      <w:lvlText w:val=""/>
+      <w:lvlJc w:val="left"/>
+      <w:pPr>
+        <w:ind w:left="2880" w:hanging="360"/>
+      </w:pPr>
+      <w:rPr>
+        <w:rFonts w:ascii="Symbol" w:hAnsi="Symbol" w:hint="default"/>
+      </w:rPr>
+    </w:lvl>
+    <w:lvl w:ilvl="4" w:tplc="0C0A0003" w:tentative="1">
+      <w:start w:val="1"/>
+      <w:numFmt w:val="bullet"/>
+      <w:lvlText w:val="o"/>
+      <w:lvlJc w:val="left"/>
+      <w:pPr>
+        <w:ind w:left="3600" w:hanging="360"/>
+      </w:pPr>
+      <w:rPr>
+        <w:rFonts w:ascii="Courier New" w:hAnsi="Courier New" w:cs="Courier New" w:hint="default"/>
+      </w:rPr>
+    </w:lvl>
+    <w:lvl w:ilvl="5" w:tplc="0C0A0005" w:tentative="1">
+      <w:start w:val="1"/>
+      <w:numFmt w:val="bullet"/>
+      <w:lvlText w:val=""/>
+      <w:lvlJc w:val="left"/>
+      <w:pPr>
+        <w:ind w:left="4320" w:hanging="360"/>
+      </w:pPr>
+      <w:rPr>
+        <w:rFonts w:ascii="Wingdings" w:hAnsi="Wingdings" w:hint="default"/>
+      </w:rPr>
+    </w:lvl>
+    <w:lvl w:ilvl="6" w:tplc="0C0A0001" w:tentative="1">
+      <w:start w:val="1"/>
+      <w:numFmt w:val="bullet"/>
+      <w:lvlText w:val=""/>
+      <w:lvlJc w:val="left"/>
+      <w:pPr>
+        <w:ind w:left="5040" w:hanging="360"/>
+      </w:pPr>
+      <w:rPr>
+        <w:rFonts w:ascii="Symbol" w:hAnsi="Symbol" w:hint="default"/>
+      </w:rPr>
+    </w:lvl>
+    <w:lvl w:ilvl="7" w:tplc="0C0A0003" w:tentative="1">
+      <w:start w:val="1"/>
+      <w:numFmt w:val="bullet"/>
+      <w:lvlText w:val="o"/>
+      <w:lvlJc w:val="left"/>
+      <w:pPr>
+        <w:ind w:left="5760" w:hanging="360"/>
+      </w:pPr>
+      <w:rPr>
+        <w:rFonts w:ascii="Courier New" w:hAnsi="Courier New" w:cs="Courier New" w:hint="default"/>
+      </w:rPr>
+    </w:lvl>
+    <w:lvl w:ilvl="8" w:tplc="0C0A0005" w:tentative="1">
+      <w:start w:val="1"/>
+      <w:numFmt w:val="bullet"/>
+      <w:lvlText w:val=""/>
+      <w:lvlJc w:val="left"/>
+      <w:pPr>
+        <w:ind w:left="6480" w:hanging="360"/>
+      </w:pPr>
+      <w:rPr>
+        <w:rFonts w:ascii="Wingdings" w:hAnsi="Wingdings" w:hint="default"/>
+      </w:rPr>
+    </w:lvl>
+  </w:abstractNum>
   <w:num w:numId="1" w16cid:durableId="592590781">
+    <w:abstractNumId w:val="3"/>
+  </w:num>
+  <w:num w:numId="2" w16cid:durableId="897202889">
+    <w:abstractNumId w:val="4"/>
+  </w:num>
+  <w:num w:numId="3" w16cid:durableId="1220095829">
+    <w:abstractNumId w:val="2"/>
+  </w:num>
+  <w:num w:numId="4" w16cid:durableId="492376201">
+    <w:abstractNumId w:val="1"/>
+  </w:num>
+  <w:num w:numId="5" w16cid:durableId="1889753834">
     <w:abstractNumId w:val="0"/>
   </w:num>
 </w:numbering>

</xml_diff>